<commit_message>
chỉnh sửa bố cục
</commit_message>
<xml_diff>
--- a/BaocaoLTN.docx
+++ b/BaocaoLTN.docx
@@ -1630,89 +1630,15 @@
         <w:t>Một bo mạch Arduino Uno.</w:t>
       </w:r>
     </w:p>
-    <w:p>
-      <w:pPr>
-        <w:pStyle w:val="ListParagraph"/>
-        <w:numPr>
-          <w:ilvl w:val="0"/>
-          <w:numId w:val="16"/>
-        </w:numPr>
-        <w:rPr>
-          <w:rFonts w:ascii="Times New Roman" w:hAnsi="Times New Roman" w:cs="Times New Roman"/>
-          <w:sz w:val="26"/>
-          <w:szCs w:val="26"/>
-        </w:rPr>
-      </w:pPr>
-      <w:r>
-        <w:rPr>
-          <w:rFonts w:ascii="Times New Roman" w:hAnsi="Times New Roman" w:cs="Times New Roman"/>
-          <w:sz w:val="26"/>
-          <w:szCs w:val="26"/>
-        </w:rPr>
-        <w:t>1 LED.</w:t>
-      </w:r>
-    </w:p>
-    <w:p>
-      <w:pPr>
-        <w:pStyle w:val="ListParagraph"/>
-        <w:numPr>
-          <w:ilvl w:val="0"/>
-          <w:numId w:val="16"/>
-        </w:numPr>
-        <w:rPr>
-          <w:rFonts w:ascii="Times New Roman" w:hAnsi="Times New Roman" w:cs="Times New Roman"/>
-          <w:sz w:val="26"/>
-          <w:szCs w:val="26"/>
-        </w:rPr>
-      </w:pPr>
-      <w:r>
-        <w:rPr>
-          <w:rFonts w:ascii="Times New Roman" w:hAnsi="Times New Roman" w:cs="Times New Roman"/>
-          <w:sz w:val="26"/>
-          <w:szCs w:val="26"/>
-        </w:rPr>
-        <w:t>2 điện trở (Resistor).</w:t>
-      </w:r>
-    </w:p>
-    <w:p>
-      <w:pPr>
-        <w:pStyle w:val="ListParagraph"/>
-        <w:numPr>
-          <w:ilvl w:val="0"/>
-          <w:numId w:val="16"/>
-        </w:numPr>
-        <w:rPr>
-          <w:rFonts w:ascii="Times New Roman" w:hAnsi="Times New Roman" w:cs="Times New Roman"/>
-          <w:sz w:val="26"/>
-          <w:szCs w:val="26"/>
-        </w:rPr>
-      </w:pPr>
-      <w:r>
-        <w:rPr>
-          <w:rFonts w:ascii="Times New Roman" w:hAnsi="Times New Roman" w:cs="Times New Roman"/>
-          <w:sz w:val="26"/>
-          <w:szCs w:val="26"/>
-        </w:rPr>
-        <w:t>1 nút bấm.</w:t>
-      </w:r>
-    </w:p>
-    <w:p>
-      <w:pPr>
-        <w:pStyle w:val="Heading2"/>
-      </w:pPr>
-      <w:r>
-        <w:lastRenderedPageBreak/>
-        <w:t>Code để thực hiện</w:t>
-      </w:r>
-    </w:p>
     <w:tbl>
       <w:tblPr>
         <w:tblStyle w:val="TableGrid"/>
+        <w:tblpPr w:leftFromText="180" w:rightFromText="180" w:vertAnchor="text" w:horzAnchor="page" w:tblpX="2574" w:tblpY="154"/>
         <w:tblW w:w="0" w:type="auto"/>
         <w:tblLook w:val="04A0" w:firstRow="1" w:lastRow="0" w:firstColumn="1" w:lastColumn="0" w:noHBand="0" w:noVBand="1"/>
       </w:tblPr>
       <w:tblGrid>
-        <w:gridCol w:w="9350"/>
+        <w:gridCol w:w="4678"/>
       </w:tblGrid>
       <w:tr>
         <w:trPr>
@@ -1721,7 +1647,7 @@
         </w:trPr>
         <w:tc>
           <w:tcPr>
-            <w:tcW w:w="9350" w:type="dxa"/>
+            <w:tcW w:w="4678" w:type="dxa"/>
           </w:tcPr>
           <w:p>
             <w:pPr>
@@ -1736,7 +1662,7 @@
               <w:pStyle w:val="Code"/>
             </w:pPr>
             <w:r>
-              <w:t>void setup()</w:t>
+              <w:t>void setup(){</w:t>
             </w:r>
           </w:p>
           <w:p>
@@ -1744,7 +1670,7 @@
               <w:pStyle w:val="Code"/>
             </w:pPr>
             <w:r>
-              <w:t>{</w:t>
+              <w:t xml:space="preserve">  </w:t>
             </w:r>
             <w:r>
               <w:t>pinMode(2,INPUT);</w:t>
@@ -1755,7 +1681,7 @@
               <w:pStyle w:val="Code"/>
             </w:pPr>
             <w:r>
-              <w:t xml:space="preserve">  pinMode(13, OUTPUT);</w:t>
+              <w:t xml:space="preserve">  pinMode(13, OUTPUT);}</w:t>
             </w:r>
           </w:p>
           <w:p>
@@ -1763,7 +1689,7 @@
               <w:pStyle w:val="Code"/>
             </w:pPr>
             <w:r>
-              <w:t>}</w:t>
+              <w:t>void loop(){</w:t>
             </w:r>
           </w:p>
           <w:p>
@@ -1771,7 +1697,7 @@
               <w:pStyle w:val="Code"/>
             </w:pPr>
             <w:r>
-              <w:t>void loop()</w:t>
+              <w:t xml:space="preserve">  x=digitalRead(2);  </w:t>
             </w:r>
           </w:p>
           <w:p>
@@ -1779,39 +1705,10 @@
               <w:pStyle w:val="Code"/>
             </w:pPr>
             <w:r>
-              <w:t>{</w:t>
-            </w:r>
-          </w:p>
-          <w:p>
-            <w:pPr>
-              <w:pStyle w:val="Code"/>
-            </w:pPr>
-            <w:r>
-              <w:t xml:space="preserve">  x=digitalRead(2);</w:t>
+              <w:t xml:space="preserve">     </w:t>
             </w:r>
             <w:r>
-              <w:t xml:space="preserve">  </w:t>
-            </w:r>
-          </w:p>
-          <w:p>
-            <w:pPr>
-              <w:pStyle w:val="Code"/>
-            </w:pPr>
-            <w:r>
-              <w:t xml:space="preserve">      </w:t>
-            </w:r>
-            <w:bookmarkStart w:id="0" w:name="_GoBack"/>
-            <w:bookmarkEnd w:id="0"/>
-            <w:r>
-              <w:t>if(x==HIGH)</w:t>
-            </w:r>
-          </w:p>
-          <w:p>
-            <w:pPr>
-              <w:pStyle w:val="Code"/>
-            </w:pPr>
-            <w:r>
-              <w:t xml:space="preserve">  {</w:t>
+              <w:t>if(x==HIGH) {</w:t>
             </w:r>
           </w:p>
           <w:p>
@@ -1827,16 +1724,7 @@
               <w:pStyle w:val="Code"/>
             </w:pPr>
             <w:r>
-              <w:t xml:space="preserve">  else</w:t>
-            </w:r>
-          </w:p>
-          <w:p>
-            <w:pPr>
-              <w:pStyle w:val="Code"/>
-              <w:widowControl w:val="0"/>
-            </w:pPr>
-            <w:r>
-              <w:t xml:space="preserve">  {</w:t>
+              <w:t xml:space="preserve">  else {</w:t>
             </w:r>
           </w:p>
           <w:p>
@@ -1860,16 +1748,13 @@
               <w:pStyle w:val="Code"/>
             </w:pPr>
             <w:r>
-              <w:t xml:space="preserve">  delay(1000);</w:t>
+              <w:t xml:space="preserve">  delay(1000)</w:t>
             </w:r>
-          </w:p>
-          <w:p>
-            <w:pPr>
-              <w:pStyle w:val="Code"/>
-            </w:pPr>
             <w:r>
               <w:t>}</w:t>
             </w:r>
+            <w:bookmarkStart w:id="0" w:name="_GoBack"/>
+            <w:bookmarkEnd w:id="0"/>
           </w:p>
           <w:p>
             <w:pPr>
@@ -1884,6 +1769,80 @@
         </w:tc>
       </w:tr>
     </w:tbl>
+    <w:p>
+      <w:pPr>
+        <w:pStyle w:val="ListParagraph"/>
+        <w:numPr>
+          <w:ilvl w:val="0"/>
+          <w:numId w:val="16"/>
+        </w:numPr>
+        <w:rPr>
+          <w:rFonts w:ascii="Times New Roman" w:hAnsi="Times New Roman" w:cs="Times New Roman"/>
+          <w:sz w:val="26"/>
+          <w:szCs w:val="26"/>
+        </w:rPr>
+      </w:pPr>
+      <w:r>
+        <w:rPr>
+          <w:rFonts w:ascii="Times New Roman" w:hAnsi="Times New Roman" w:cs="Times New Roman"/>
+          <w:sz w:val="26"/>
+          <w:szCs w:val="26"/>
+        </w:rPr>
+        <w:t>1 LED.</w:t>
+      </w:r>
+    </w:p>
+    <w:p>
+      <w:pPr>
+        <w:pStyle w:val="ListParagraph"/>
+        <w:numPr>
+          <w:ilvl w:val="0"/>
+          <w:numId w:val="16"/>
+        </w:numPr>
+        <w:rPr>
+          <w:rFonts w:ascii="Times New Roman" w:hAnsi="Times New Roman" w:cs="Times New Roman"/>
+          <w:sz w:val="26"/>
+          <w:szCs w:val="26"/>
+        </w:rPr>
+      </w:pPr>
+      <w:r>
+        <w:rPr>
+          <w:rFonts w:ascii="Times New Roman" w:hAnsi="Times New Roman" w:cs="Times New Roman"/>
+          <w:sz w:val="26"/>
+          <w:szCs w:val="26"/>
+        </w:rPr>
+        <w:t>2 điện trở (Resistor).</w:t>
+      </w:r>
+    </w:p>
+    <w:p>
+      <w:pPr>
+        <w:pStyle w:val="ListParagraph"/>
+        <w:numPr>
+          <w:ilvl w:val="0"/>
+          <w:numId w:val="16"/>
+        </w:numPr>
+        <w:rPr>
+          <w:rFonts w:ascii="Times New Roman" w:hAnsi="Times New Roman" w:cs="Times New Roman"/>
+          <w:sz w:val="26"/>
+          <w:szCs w:val="26"/>
+        </w:rPr>
+      </w:pPr>
+      <w:r>
+        <w:rPr>
+          <w:rFonts w:ascii="Times New Roman" w:hAnsi="Times New Roman" w:cs="Times New Roman"/>
+          <w:sz w:val="26"/>
+          <w:szCs w:val="26"/>
+        </w:rPr>
+        <w:t>1 nút bấm.</w:t>
+      </w:r>
+    </w:p>
+    <w:p>
+      <w:pPr>
+        <w:pStyle w:val="Heading2"/>
+      </w:pPr>
+      <w:r>
+        <w:t>Code để thực hiện</w:t>
+      </w:r>
+    </w:p>
     <w:p/>
     <w:sectPr>
       <w:pgSz w:w="12240" w:h="15840"/>
@@ -1968,7 +1927,7 @@
         <v:path o:extrusionok="f" gradientshapeok="t" o:connecttype="rect"/>
         <o:lock v:ext="edit" aspectratio="t"/>
       </v:shapetype>
-      <v:shape id="_x0000_i1293" type="#_x0000_t75" style="width:11.25pt;height:11.25pt" o:bullet="t">
+      <v:shape id="_x0000_i1029" type="#_x0000_t75" style="width:11.25pt;height:11.25pt" o:bullet="t">
         <v:imagedata r:id="rId1" o:title="mso77AB"/>
       </v:shape>
     </w:pict>
@@ -4849,7 +4808,7 @@
 </file>
 
 <file path=customXml/itemProps1.xml><?xml version="1.0" encoding="utf-8"?>
-<ds:datastoreItem xmlns:ds="http://schemas.openxmlformats.org/officeDocument/2006/customXml" ds:itemID="{D56723B0-0D91-4187-A68D-11C9DE1E2661}">
+<ds:datastoreItem xmlns:ds="http://schemas.openxmlformats.org/officeDocument/2006/customXml" ds:itemID="{0A206129-B4D9-476E-B1ED-E280110885AF}">
   <ds:schemaRefs>
     <ds:schemaRef ds:uri="http://schemas.openxmlformats.org/officeDocument/2006/bibliography"/>
   </ds:schemaRefs>

</xml_diff>

<commit_message>
Thêm các bài tập
</commit_message>
<xml_diff>
--- a/BaocaoLTN.docx
+++ b/BaocaoLTN.docx
@@ -470,6 +470,14 @@
           <w:szCs w:val="26"/>
         </w:rPr>
         <w:t>Một bo mạch Arduino</w:t>
+      </w:r>
+      <w:r>
+        <w:rPr>
+          <w:rFonts w:ascii="Times New Roman" w:hAnsi="Times New Roman" w:cs="Times New Roman"/>
+          <w:sz w:val="26"/>
+          <w:szCs w:val="26"/>
+        </w:rPr>
+        <w:t xml:space="preserve"> Uno.</w:t>
       </w:r>
     </w:p>
     <w:p>
@@ -1459,11 +1467,7 @@
           </mc:Choice>
           <mc:Fallback>
             <w:pict>
-              <v:shapetype w14:anchorId="36E973A5" id="_x0000_t202" coordsize="21600,21600" o:spt="202" path="m,l,21600r21600,l21600,xe">
-                <v:stroke joinstyle="miter"/>
-                <v:path gradientshapeok="t" o:connecttype="rect"/>
-              </v:shapetype>
-              <v:shape id="Text Box 5" o:spid="_x0000_s1027" type="#_x0000_t202" style="position:absolute;left:0;text-align:left;margin-left:75pt;margin-top:217.1pt;width:277.2pt;height:.05pt;z-index:251663360;visibility:visible;mso-wrap-style:square;mso-wrap-distance-left:9pt;mso-wrap-distance-top:0;mso-wrap-distance-right:9pt;mso-wrap-distance-bottom:0;mso-position-horizontal:absolute;mso-position-horizontal-relative:text;mso-position-vertical:absolute;mso-position-vertical-relative:text;v-text-anchor:top" o:gfxdata="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" stroked="f">
+              <v:shape w14:anchorId="36E973A5" id="Text Box 5" o:spid="_x0000_s1027" type="#_x0000_t202" style="position:absolute;left:0;text-align:left;margin-left:75pt;margin-top:217.1pt;width:277.2pt;height:.05pt;z-index:251663360;visibility:visible;mso-wrap-style:square;mso-wrap-distance-left:9pt;mso-wrap-distance-top:0;mso-wrap-distance-right:9pt;mso-wrap-distance-bottom:0;mso-position-horizontal:absolute;mso-position-horizontal-relative:text;mso-position-vertical:absolute;mso-position-vertical-relative:text;v-text-anchor:top" o:gfxdata="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" stroked="f">
                 <v:textbox style="mso-fit-shape-to-text:t" inset="0,0,0,0">
                   <w:txbxContent>
                     <w:p>
@@ -1634,7 +1638,15 @@
           <w:sz w:val="26"/>
           <w:szCs w:val="26"/>
         </w:rPr>
-        <w:t>Một bo mạch Arduino Uno.</w:t>
+        <w:t>1</w:t>
+      </w:r>
+      <w:r>
+        <w:rPr>
+          <w:rFonts w:ascii="Times New Roman" w:hAnsi="Times New Roman" w:cs="Times New Roman"/>
+          <w:sz w:val="26"/>
+          <w:szCs w:val="26"/>
+        </w:rPr>
+        <w:t xml:space="preserve"> bo mạch Arduino Uno.</w:t>
       </w:r>
     </w:p>
     <w:p>
@@ -1714,12 +1726,12 @@
     <w:tbl>
       <w:tblPr>
         <w:tblStyle w:val="TableGrid"/>
-        <w:tblpPr w:leftFromText="180" w:rightFromText="180" w:vertAnchor="text" w:horzAnchor="page" w:tblpX="2773" w:tblpY="30"/>
+        <w:tblpPr w:leftFromText="180" w:rightFromText="180" w:vertAnchor="text" w:horzAnchor="page" w:tblpX="2201" w:tblpY="30"/>
         <w:tblW w:w="0" w:type="auto"/>
         <w:tblLook w:val="04A0" w:firstRow="1" w:lastRow="0" w:firstColumn="1" w:lastColumn="0" w:noHBand="0" w:noVBand="1"/>
       </w:tblPr>
       <w:tblGrid>
-        <w:gridCol w:w="4678"/>
+        <w:gridCol w:w="5250"/>
       </w:tblGrid>
       <w:tr>
         <w:trPr>
@@ -1728,7 +1740,7 @@
         </w:trPr>
         <w:tc>
           <w:tcPr>
-            <w:tcW w:w="4678" w:type="dxa"/>
+            <w:tcW w:w="5250" w:type="dxa"/>
           </w:tcPr>
           <w:p>
             <w:pPr>
@@ -1807,10 +1819,7 @@
               <w:pStyle w:val="Code"/>
             </w:pPr>
             <w:r>
-              <w:t xml:space="preserve">   </w:t>
-            </w:r>
-            <w:r>
-              <w:t>digitalWrite(13,LOW);</w:t>
+              <w:t xml:space="preserve">   digitalWrite(13,LOW);</w:t>
             </w:r>
           </w:p>
           <w:p>
@@ -1842,9 +1851,1172 @@
         </w:tc>
       </w:tr>
     </w:tbl>
+    <w:p/>
     <w:p>
-      <w:bookmarkStart w:id="0" w:name="_GoBack"/>
-      <w:bookmarkEnd w:id="0"/>
+      <w:r>
+        <w:br w:type="page"/>
+      </w:r>
+    </w:p>
+    <w:p>
+      <w:pPr>
+        <w:pStyle w:val="Heading1"/>
+      </w:pPr>
+      <w:r>
+        <w:lastRenderedPageBreak/>
+        <w:t>BÀI 3: LED</w:t>
+      </w:r>
+      <w:r>
+        <w:t xml:space="preserve"> SÁNG DỰA TRÊN NHIỆT ĐỘ</w:t>
+      </w:r>
+    </w:p>
+    <w:p>
+      <w:pPr>
+        <w:pStyle w:val="Heading2"/>
+      </w:pPr>
+      <w:r>
+        <w:t>Mô tả</w:t>
+      </w:r>
+    </w:p>
+    <w:p>
+      <w:pPr>
+        <w:pStyle w:val="ListParagraph"/>
+        <w:numPr>
+          <w:ilvl w:val="1"/>
+          <w:numId w:val="9"/>
+        </w:numPr>
+        <w:rPr>
+          <w:rFonts w:ascii="Times New Roman" w:hAnsi="Times New Roman" w:cs="Times New Roman"/>
+          <w:sz w:val="26"/>
+          <w:szCs w:val="26"/>
+        </w:rPr>
+      </w:pPr>
+      <w:r>
+        <w:rPr>
+          <w:rFonts w:ascii="Times New Roman" w:hAnsi="Times New Roman" w:cs="Times New Roman"/>
+          <w:sz w:val="26"/>
+          <w:szCs w:val="26"/>
+        </w:rPr>
+        <w:t>Sử dụng cảm biến nhiệt độ để đo nhiệt độ và dựa trên nhiệt độ nhất định để làm sáng đèn LED.</w:t>
+      </w:r>
+    </w:p>
+    <w:p>
+      <w:pPr>
+        <w:pStyle w:val="Heading2"/>
+      </w:pPr>
+      <w:r>
+        <w:t>Sơ đồ mạch</w:t>
+      </w:r>
+    </w:p>
+    <w:p>
+      <w:r>
+        <w:rPr>
+          <w:noProof/>
+        </w:rPr>
+        <w:drawing>
+          <wp:anchor distT="0" distB="0" distL="114300" distR="114300" simplePos="0" relativeHeight="251664384" behindDoc="0" locked="0" layoutInCell="1" allowOverlap="1" wp14:anchorId="790FFA49" wp14:editId="7501BDEC">
+            <wp:simplePos x="0" y="0"/>
+            <wp:positionH relativeFrom="column">
+              <wp:posOffset>906780</wp:posOffset>
+            </wp:positionH>
+            <wp:positionV relativeFrom="paragraph">
+              <wp:posOffset>80645</wp:posOffset>
+            </wp:positionV>
+            <wp:extent cx="3139440" cy="2392680"/>
+            <wp:effectExtent l="0" t="0" r="3810" b="7620"/>
+            <wp:wrapSquare wrapText="bothSides"/>
+            <wp:docPr id="3" name="Picture 3"/>
+            <wp:cNvGraphicFramePr>
+              <a:graphicFrameLocks xmlns:a="http://schemas.openxmlformats.org/drawingml/2006/main" noChangeAspect="1"/>
+            </wp:cNvGraphicFramePr>
+            <a:graphic xmlns:a="http://schemas.openxmlformats.org/drawingml/2006/main">
+              <a:graphicData uri="http://schemas.openxmlformats.org/drawingml/2006/picture">
+                <pic:pic xmlns:pic="http://schemas.openxmlformats.org/drawingml/2006/picture">
+                  <pic:nvPicPr>
+                    <pic:cNvPr id="3" name="Capture.PNG"/>
+                    <pic:cNvPicPr/>
+                  </pic:nvPicPr>
+                  <pic:blipFill>
+                    <a:blip r:embed="rId10">
+                      <a:extLst>
+                        <a:ext uri="{28A0092B-C50C-407E-A947-70E740481C1C}">
+                          <a14:useLocalDpi xmlns:a14="http://schemas.microsoft.com/office/drawing/2010/main" val="0"/>
+                        </a:ext>
+                      </a:extLst>
+                    </a:blip>
+                    <a:stretch>
+                      <a:fillRect/>
+                    </a:stretch>
+                  </pic:blipFill>
+                  <pic:spPr>
+                    <a:xfrm>
+                      <a:off x="0" y="0"/>
+                      <a:ext cx="3139440" cy="2392680"/>
+                    </a:xfrm>
+                    <a:prstGeom prst="rect">
+                      <a:avLst/>
+                    </a:prstGeom>
+                  </pic:spPr>
+                </pic:pic>
+              </a:graphicData>
+            </a:graphic>
+            <wp14:sizeRelH relativeFrom="margin">
+              <wp14:pctWidth>0</wp14:pctWidth>
+            </wp14:sizeRelH>
+            <wp14:sizeRelV relativeFrom="margin">
+              <wp14:pctHeight>0</wp14:pctHeight>
+            </wp14:sizeRelV>
+          </wp:anchor>
+        </w:drawing>
+      </w:r>
+    </w:p>
+    <w:p/>
+    <w:p/>
+    <w:p/>
+    <w:p/>
+    <w:p/>
+    <w:p/>
+    <w:p/>
+    <w:p/>
+    <w:p>
+      <w:r>
+        <w:rPr>
+          <w:noProof/>
+        </w:rPr>
+        <mc:AlternateContent>
+          <mc:Choice Requires="wps">
+            <w:drawing>
+              <wp:anchor distT="0" distB="0" distL="114300" distR="114300" simplePos="0" relativeHeight="251666432" behindDoc="0" locked="0" layoutInCell="1" allowOverlap="1" wp14:anchorId="5879C378" wp14:editId="524CAB75">
+                <wp:simplePos x="0" y="0"/>
+                <wp:positionH relativeFrom="column">
+                  <wp:posOffset>944880</wp:posOffset>
+                </wp:positionH>
+                <wp:positionV relativeFrom="paragraph">
+                  <wp:posOffset>165735</wp:posOffset>
+                </wp:positionV>
+                <wp:extent cx="3139440" cy="635"/>
+                <wp:effectExtent l="0" t="0" r="0" b="0"/>
+                <wp:wrapSquare wrapText="bothSides"/>
+                <wp:docPr id="6" name="Text Box 6"/>
+                <wp:cNvGraphicFramePr/>
+                <a:graphic xmlns:a="http://schemas.openxmlformats.org/drawingml/2006/main">
+                  <a:graphicData uri="http://schemas.microsoft.com/office/word/2010/wordprocessingShape">
+                    <wps:wsp>
+                      <wps:cNvSpPr txBox="1"/>
+                      <wps:spPr>
+                        <a:xfrm>
+                          <a:off x="0" y="0"/>
+                          <a:ext cx="3139440" cy="635"/>
+                        </a:xfrm>
+                        <a:prstGeom prst="rect">
+                          <a:avLst/>
+                        </a:prstGeom>
+                        <a:solidFill>
+                          <a:prstClr val="white"/>
+                        </a:solidFill>
+                        <a:ln>
+                          <a:noFill/>
+                        </a:ln>
+                        <a:effectLst/>
+                      </wps:spPr>
+                      <wps:txbx>
+                        <w:txbxContent>
+                          <w:p>
+                            <w:pPr>
+                              <w:pStyle w:val="Caption"/>
+                              <w:rPr>
+                                <w:rFonts w:ascii="Times New Roman" w:hAnsi="Times New Roman" w:cs="Times New Roman"/>
+                                <w:noProof/>
+                                <w:sz w:val="26"/>
+                                <w:szCs w:val="26"/>
+                              </w:rPr>
+                            </w:pPr>
+                            <w:r>
+                              <w:rPr>
+                                <w:rFonts w:ascii="Times New Roman" w:hAnsi="Times New Roman" w:cs="Times New Roman"/>
+                                <w:sz w:val="26"/>
+                                <w:szCs w:val="26"/>
+                              </w:rPr>
+                              <w:t xml:space="preserve">Hình </w:t>
+                            </w:r>
+                            <w:r>
+                              <w:rPr>
+                                <w:rFonts w:ascii="Times New Roman" w:hAnsi="Times New Roman" w:cs="Times New Roman"/>
+                                <w:sz w:val="26"/>
+                                <w:szCs w:val="26"/>
+                              </w:rPr>
+                              <w:fldChar w:fldCharType="begin"/>
+                            </w:r>
+                            <w:r>
+                              <w:rPr>
+                                <w:rFonts w:ascii="Times New Roman" w:hAnsi="Times New Roman" w:cs="Times New Roman"/>
+                                <w:sz w:val="26"/>
+                                <w:szCs w:val="26"/>
+                              </w:rPr>
+                              <w:instrText xml:space="preserve"> SEQ Hình \* ARABIC </w:instrText>
+                            </w:r>
+                            <w:r>
+                              <w:rPr>
+                                <w:rFonts w:ascii="Times New Roman" w:hAnsi="Times New Roman" w:cs="Times New Roman"/>
+                                <w:sz w:val="26"/>
+                                <w:szCs w:val="26"/>
+                              </w:rPr>
+                              <w:fldChar w:fldCharType="separate"/>
+                            </w:r>
+                            <w:r>
+                              <w:rPr>
+                                <w:rFonts w:ascii="Times New Roman" w:hAnsi="Times New Roman" w:cs="Times New Roman"/>
+                                <w:noProof/>
+                                <w:sz w:val="26"/>
+                                <w:szCs w:val="26"/>
+                              </w:rPr>
+                              <w:t>3</w:t>
+                            </w:r>
+                            <w:r>
+                              <w:rPr>
+                                <w:rFonts w:ascii="Times New Roman" w:hAnsi="Times New Roman" w:cs="Times New Roman"/>
+                                <w:sz w:val="26"/>
+                                <w:szCs w:val="26"/>
+                              </w:rPr>
+                              <w:fldChar w:fldCharType="end"/>
+                            </w:r>
+                            <w:r>
+                              <w:rPr>
+                                <w:rFonts w:ascii="Times New Roman" w:hAnsi="Times New Roman" w:cs="Times New Roman"/>
+                                <w:sz w:val="26"/>
+                                <w:szCs w:val="26"/>
+                              </w:rPr>
+                              <w:t>: Sơ đồ LED sáng dựa trên nhiệt độ</w:t>
+                            </w:r>
+                          </w:p>
+                        </w:txbxContent>
+                      </wps:txbx>
+                      <wps:bodyPr rot="0" spcFirstLastPara="0" vertOverflow="overflow" horzOverflow="overflow" vert="horz" wrap="square" lIns="0" tIns="0" rIns="0" bIns="0" numCol="1" spcCol="0" rtlCol="0" fromWordArt="0" anchor="t" anchorCtr="0" forceAA="0" compatLnSpc="1">
+                        <a:prstTxWarp prst="textNoShape">
+                          <a:avLst/>
+                        </a:prstTxWarp>
+                        <a:spAutoFit/>
+                      </wps:bodyPr>
+                    </wps:wsp>
+                  </a:graphicData>
+                </a:graphic>
+              </wp:anchor>
+            </w:drawing>
+          </mc:Choice>
+          <mc:Fallback>
+            <w:pict>
+              <v:shape w14:anchorId="5879C378" id="Text Box 6" o:spid="_x0000_s1028" type="#_x0000_t202" style="position:absolute;margin-left:74.4pt;margin-top:13.05pt;width:247.2pt;height:.05pt;z-index:251666432;visibility:visible;mso-wrap-style:square;mso-wrap-distance-left:9pt;mso-wrap-distance-top:0;mso-wrap-distance-right:9pt;mso-wrap-distance-bottom:0;mso-position-horizontal:absolute;mso-position-horizontal-relative:text;mso-position-vertical:absolute;mso-position-vertical-relative:text;v-text-anchor:top" o:gfxdata="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" stroked="f">
+                <v:textbox style="mso-fit-shape-to-text:t" inset="0,0,0,0">
+                  <w:txbxContent>
+                    <w:p>
+                      <w:pPr>
+                        <w:pStyle w:val="Caption"/>
+                        <w:rPr>
+                          <w:rFonts w:ascii="Times New Roman" w:hAnsi="Times New Roman" w:cs="Times New Roman"/>
+                          <w:noProof/>
+                          <w:sz w:val="26"/>
+                          <w:szCs w:val="26"/>
+                        </w:rPr>
+                      </w:pPr>
+                      <w:r>
+                        <w:rPr>
+                          <w:rFonts w:ascii="Times New Roman" w:hAnsi="Times New Roman" w:cs="Times New Roman"/>
+                          <w:sz w:val="26"/>
+                          <w:szCs w:val="26"/>
+                        </w:rPr>
+                        <w:t xml:space="preserve">Hình </w:t>
+                      </w:r>
+                      <w:r>
+                        <w:rPr>
+                          <w:rFonts w:ascii="Times New Roman" w:hAnsi="Times New Roman" w:cs="Times New Roman"/>
+                          <w:sz w:val="26"/>
+                          <w:szCs w:val="26"/>
+                        </w:rPr>
+                        <w:fldChar w:fldCharType="begin"/>
+                      </w:r>
+                      <w:r>
+                        <w:rPr>
+                          <w:rFonts w:ascii="Times New Roman" w:hAnsi="Times New Roman" w:cs="Times New Roman"/>
+                          <w:sz w:val="26"/>
+                          <w:szCs w:val="26"/>
+                        </w:rPr>
+                        <w:instrText xml:space="preserve"> SEQ Hình \* ARABIC </w:instrText>
+                      </w:r>
+                      <w:r>
+                        <w:rPr>
+                          <w:rFonts w:ascii="Times New Roman" w:hAnsi="Times New Roman" w:cs="Times New Roman"/>
+                          <w:sz w:val="26"/>
+                          <w:szCs w:val="26"/>
+                        </w:rPr>
+                        <w:fldChar w:fldCharType="separate"/>
+                      </w:r>
+                      <w:r>
+                        <w:rPr>
+                          <w:rFonts w:ascii="Times New Roman" w:hAnsi="Times New Roman" w:cs="Times New Roman"/>
+                          <w:noProof/>
+                          <w:sz w:val="26"/>
+                          <w:szCs w:val="26"/>
+                        </w:rPr>
+                        <w:t>3</w:t>
+                      </w:r>
+                      <w:r>
+                        <w:rPr>
+                          <w:rFonts w:ascii="Times New Roman" w:hAnsi="Times New Roman" w:cs="Times New Roman"/>
+                          <w:sz w:val="26"/>
+                          <w:szCs w:val="26"/>
+                        </w:rPr>
+                        <w:fldChar w:fldCharType="end"/>
+                      </w:r>
+                      <w:r>
+                        <w:rPr>
+                          <w:rFonts w:ascii="Times New Roman" w:hAnsi="Times New Roman" w:cs="Times New Roman"/>
+                          <w:sz w:val="26"/>
+                          <w:szCs w:val="26"/>
+                        </w:rPr>
+                        <w:t>: Sơ đồ LED sáng dựa trên nhiệt độ</w:t>
+                      </w:r>
+                    </w:p>
+                  </w:txbxContent>
+                </v:textbox>
+                <w10:wrap type="square"/>
+              </v:shape>
+            </w:pict>
+          </mc:Fallback>
+        </mc:AlternateContent>
+      </w:r>
+    </w:p>
+    <w:p>
+      <w:pPr>
+        <w:pStyle w:val="Heading2"/>
+        <w:numPr>
+          <w:ilvl w:val="0"/>
+          <w:numId w:val="0"/>
+        </w:numPr>
+      </w:pPr>
+    </w:p>
+    <w:p>
+      <w:pPr>
+        <w:pStyle w:val="Heading2"/>
+      </w:pPr>
+      <w:r>
+        <w:t>Cần chuẩn bị</w:t>
+      </w:r>
+    </w:p>
+    <w:p>
+      <w:pPr>
+        <w:pStyle w:val="ListParagraph"/>
+        <w:numPr>
+          <w:ilvl w:val="0"/>
+          <w:numId w:val="19"/>
+        </w:numPr>
+        <w:rPr>
+          <w:rFonts w:ascii="Times New Roman" w:hAnsi="Times New Roman" w:cs="Times New Roman"/>
+          <w:sz w:val="26"/>
+          <w:szCs w:val="26"/>
+        </w:rPr>
+      </w:pPr>
+      <w:r>
+        <w:rPr>
+          <w:rFonts w:ascii="Times New Roman" w:hAnsi="Times New Roman" w:cs="Times New Roman"/>
+          <w:sz w:val="26"/>
+          <w:szCs w:val="26"/>
+        </w:rPr>
+        <w:t>1 bo mạch Arduino Uno R3</w:t>
+      </w:r>
+      <w:r>
+        <w:rPr>
+          <w:rFonts w:ascii="Times New Roman" w:hAnsi="Times New Roman" w:cs="Times New Roman"/>
+          <w:sz w:val="26"/>
+          <w:szCs w:val="26"/>
+        </w:rPr>
+        <w:t>.</w:t>
+      </w:r>
+    </w:p>
+    <w:p>
+      <w:pPr>
+        <w:pStyle w:val="ListParagraph"/>
+        <w:numPr>
+          <w:ilvl w:val="0"/>
+          <w:numId w:val="19"/>
+        </w:numPr>
+        <w:rPr>
+          <w:rFonts w:ascii="Times New Roman" w:hAnsi="Times New Roman" w:cs="Times New Roman"/>
+          <w:sz w:val="26"/>
+          <w:szCs w:val="26"/>
+        </w:rPr>
+      </w:pPr>
+      <w:r>
+        <w:rPr>
+          <w:rFonts w:ascii="Times New Roman" w:hAnsi="Times New Roman" w:cs="Times New Roman"/>
+          <w:sz w:val="26"/>
+          <w:szCs w:val="26"/>
+        </w:rPr>
+        <w:t>1 LED</w:t>
+      </w:r>
+      <w:r>
+        <w:rPr>
+          <w:rFonts w:ascii="Times New Roman" w:hAnsi="Times New Roman" w:cs="Times New Roman"/>
+          <w:sz w:val="26"/>
+          <w:szCs w:val="26"/>
+        </w:rPr>
+        <w:t>.</w:t>
+      </w:r>
+    </w:p>
+    <w:p>
+      <w:pPr>
+        <w:pStyle w:val="ListParagraph"/>
+        <w:numPr>
+          <w:ilvl w:val="0"/>
+          <w:numId w:val="19"/>
+        </w:numPr>
+        <w:rPr>
+          <w:rFonts w:ascii="Times New Roman" w:hAnsi="Times New Roman" w:cs="Times New Roman"/>
+          <w:sz w:val="26"/>
+          <w:szCs w:val="26"/>
+        </w:rPr>
+      </w:pPr>
+      <w:r>
+        <w:rPr>
+          <w:rFonts w:ascii="Times New Roman" w:hAnsi="Times New Roman" w:cs="Times New Roman"/>
+          <w:sz w:val="26"/>
+          <w:szCs w:val="26"/>
+        </w:rPr>
+        <w:t>1 cảm biến nhiệt độ TMP36</w:t>
+      </w:r>
+      <w:r>
+        <w:rPr>
+          <w:rFonts w:ascii="Times New Roman" w:hAnsi="Times New Roman" w:cs="Times New Roman"/>
+          <w:sz w:val="26"/>
+          <w:szCs w:val="26"/>
+        </w:rPr>
+        <w:t>.</w:t>
+      </w:r>
+    </w:p>
+    <w:p>
+      <w:pPr>
+        <w:pStyle w:val="ListParagraph"/>
+        <w:numPr>
+          <w:ilvl w:val="0"/>
+          <w:numId w:val="19"/>
+        </w:numPr>
+        <w:rPr>
+          <w:rFonts w:ascii="Times New Roman" w:hAnsi="Times New Roman" w:cs="Times New Roman"/>
+          <w:sz w:val="26"/>
+          <w:szCs w:val="26"/>
+        </w:rPr>
+      </w:pPr>
+      <w:r>
+        <w:rPr>
+          <w:rFonts w:ascii="Times New Roman" w:hAnsi="Times New Roman" w:cs="Times New Roman"/>
+          <w:sz w:val="26"/>
+          <w:szCs w:val="26"/>
+        </w:rPr>
+        <w:t>1 màn hình Terminal</w:t>
+      </w:r>
+      <w:r>
+        <w:rPr>
+          <w:rFonts w:ascii="Times New Roman" w:hAnsi="Times New Roman" w:cs="Times New Roman"/>
+          <w:sz w:val="26"/>
+          <w:szCs w:val="26"/>
+        </w:rPr>
+        <w:t>.</w:t>
+      </w:r>
+    </w:p>
+    <w:p>
+      <w:pPr>
+        <w:pStyle w:val="Heading2"/>
+      </w:pPr>
+      <w:r>
+        <w:t>Code để thực hiện</w:t>
+      </w:r>
+    </w:p>
+    <w:tbl>
+      <w:tblPr>
+        <w:tblStyle w:val="TableGrid"/>
+        <w:tblW w:w="0" w:type="auto"/>
+        <w:tblInd w:w="727" w:type="dxa"/>
+        <w:tblLook w:val="04A0" w:firstRow="1" w:lastRow="0" w:firstColumn="1" w:lastColumn="0" w:noHBand="0" w:noVBand="1"/>
+      </w:tblPr>
+      <w:tblGrid>
+        <w:gridCol w:w="5222"/>
+      </w:tblGrid>
+      <w:tr>
+        <w:trPr>
+          <w:trHeight w:val="3973"/>
+        </w:trPr>
+        <w:tc>
+          <w:tcPr>
+            <w:tcW w:w="5222" w:type="dxa"/>
+          </w:tcPr>
+          <w:p>
+            <w:pPr>
+              <w:pStyle w:val="Code"/>
+            </w:pPr>
+            <w:r>
+              <w:t>void setup(){</w:t>
+            </w:r>
+          </w:p>
+          <w:p>
+            <w:pPr>
+              <w:pStyle w:val="Code"/>
+            </w:pPr>
+            <w:r>
+              <w:t xml:space="preserve">  pinMode(10,OUTPUT);</w:t>
+            </w:r>
+          </w:p>
+          <w:p>
+            <w:pPr>
+              <w:pStyle w:val="Code"/>
+            </w:pPr>
+            <w:r>
+              <w:t xml:space="preserve">  Serial.begin(9600);</w:t>
+            </w:r>
+            <w:r>
+              <w:t>}</w:t>
+            </w:r>
+          </w:p>
+          <w:p>
+            <w:pPr>
+              <w:pStyle w:val="Code"/>
+            </w:pPr>
+            <w:r>
+              <w:t>void loop()</w:t>
+            </w:r>
+            <w:r>
+              <w:t>{</w:t>
+            </w:r>
+          </w:p>
+          <w:p>
+            <w:pPr>
+              <w:pStyle w:val="Code"/>
+            </w:pPr>
+            <w:r>
+              <w:t xml:space="preserve">  int GiaTri = analogRead(A0);</w:t>
+            </w:r>
+          </w:p>
+          <w:p>
+            <w:pPr>
+              <w:pStyle w:val="Code"/>
+            </w:pPr>
+            <w:r>
+              <w:t xml:space="preserve">  int nhietdo=map(GiaTri,20,358,-40,125);</w:t>
+            </w:r>
+          </w:p>
+          <w:p>
+            <w:pPr>
+              <w:pStyle w:val="Code"/>
+            </w:pPr>
+            <w:r>
+              <w:t xml:space="preserve">  Serial.print(nhietdo);</w:t>
+            </w:r>
+          </w:p>
+          <w:p>
+            <w:pPr>
+              <w:pStyle w:val="Code"/>
+            </w:pPr>
+            <w:r>
+              <w:t xml:space="preserve">  if (nhietdo&gt;37) digitalWrite(10,HIGH);</w:t>
+            </w:r>
+          </w:p>
+          <w:p>
+            <w:pPr>
+              <w:pStyle w:val="Code"/>
+            </w:pPr>
+            <w:r>
+              <w:t xml:space="preserve">  else digitalWrite(10,LOW);</w:t>
+            </w:r>
+          </w:p>
+          <w:p>
+            <w:pPr>
+              <w:pStyle w:val="Code"/>
+            </w:pPr>
+            <w:r>
+              <w:t xml:space="preserve">  delay(1000);</w:t>
+            </w:r>
+          </w:p>
+          <w:p>
+            <w:r>
+              <w:rPr>
+                <w:sz w:val="24"/>
+                <w:szCs w:val="24"/>
+              </w:rPr>
+              <w:t>}</w:t>
+            </w:r>
+          </w:p>
+        </w:tc>
+      </w:tr>
+    </w:tbl>
+    <w:p>
+      <w:pPr>
+        <w:pStyle w:val="Heading1"/>
+      </w:pPr>
+      <w:r>
+        <w:lastRenderedPageBreak/>
+        <w:t>BÀI 4: LED SÁNG DẦN</w:t>
+      </w:r>
+    </w:p>
+    <w:p>
+      <w:pPr>
+        <w:pStyle w:val="Heading2"/>
+      </w:pPr>
+      <w:r>
+        <w:t>Mô tả</w:t>
+      </w:r>
+    </w:p>
+    <w:p>
+      <w:pPr>
+        <w:pStyle w:val="ListParagraph"/>
+        <w:numPr>
+          <w:ilvl w:val="1"/>
+          <w:numId w:val="9"/>
+        </w:numPr>
+        <w:rPr>
+          <w:rFonts w:ascii="Times New Roman" w:hAnsi="Times New Roman" w:cs="Times New Roman"/>
+          <w:sz w:val="26"/>
+          <w:szCs w:val="26"/>
+        </w:rPr>
+      </w:pPr>
+      <w:r>
+        <w:rPr>
+          <w:rFonts w:ascii="Times New Roman" w:hAnsi="Times New Roman" w:cs="Times New Roman"/>
+          <w:sz w:val="26"/>
+          <w:szCs w:val="26"/>
+        </w:rPr>
+        <w:t>Thực hiện làm 1 đèn LED sáng dần</w:t>
+      </w:r>
+      <w:r>
+        <w:rPr>
+          <w:rFonts w:ascii="Times New Roman" w:hAnsi="Times New Roman" w:cs="Times New Roman"/>
+          <w:sz w:val="26"/>
+          <w:szCs w:val="26"/>
+        </w:rPr>
+        <w:t>.</w:t>
+      </w:r>
+    </w:p>
+    <w:p>
+      <w:pPr>
+        <w:pStyle w:val="Heading2"/>
+      </w:pPr>
+      <w:r>
+        <w:t>Sơ đồ mạch</w:t>
+      </w:r>
+    </w:p>
+    <w:p>
+      <w:r>
+        <w:rPr>
+          <w:noProof/>
+        </w:rPr>
+        <mc:AlternateContent>
+          <mc:Choice Requires="wps">
+            <w:drawing>
+              <wp:anchor distT="0" distB="0" distL="114300" distR="114300" simplePos="0" relativeHeight="251669504" behindDoc="0" locked="0" layoutInCell="1" allowOverlap="1" wp14:anchorId="14440AFA" wp14:editId="1165CF72">
+                <wp:simplePos x="0" y="0"/>
+                <wp:positionH relativeFrom="column">
+                  <wp:posOffset>899160</wp:posOffset>
+                </wp:positionH>
+                <wp:positionV relativeFrom="paragraph">
+                  <wp:posOffset>2644140</wp:posOffset>
+                </wp:positionV>
+                <wp:extent cx="3268980" cy="635"/>
+                <wp:effectExtent l="0" t="0" r="0" b="0"/>
+                <wp:wrapSquare wrapText="bothSides"/>
+                <wp:docPr id="8" name="Text Box 8"/>
+                <wp:cNvGraphicFramePr/>
+                <a:graphic xmlns:a="http://schemas.openxmlformats.org/drawingml/2006/main">
+                  <a:graphicData uri="http://schemas.microsoft.com/office/word/2010/wordprocessingShape">
+                    <wps:wsp>
+                      <wps:cNvSpPr txBox="1"/>
+                      <wps:spPr>
+                        <a:xfrm>
+                          <a:off x="0" y="0"/>
+                          <a:ext cx="3268980" cy="635"/>
+                        </a:xfrm>
+                        <a:prstGeom prst="rect">
+                          <a:avLst/>
+                        </a:prstGeom>
+                        <a:solidFill>
+                          <a:prstClr val="white"/>
+                        </a:solidFill>
+                        <a:ln>
+                          <a:noFill/>
+                        </a:ln>
+                        <a:effectLst/>
+                      </wps:spPr>
+                      <wps:txbx>
+                        <w:txbxContent>
+                          <w:p>
+                            <w:pPr>
+                              <w:pStyle w:val="Caption"/>
+                              <w:rPr>
+                                <w:rFonts w:ascii="Times New Roman" w:hAnsi="Times New Roman" w:cs="Times New Roman"/>
+                                <w:noProof/>
+                                <w:sz w:val="26"/>
+                                <w:szCs w:val="26"/>
+                              </w:rPr>
+                            </w:pPr>
+                            <w:r>
+                              <w:rPr>
+                                <w:rFonts w:ascii="Times New Roman" w:hAnsi="Times New Roman" w:cs="Times New Roman"/>
+                                <w:sz w:val="26"/>
+                                <w:szCs w:val="26"/>
+                              </w:rPr>
+                              <w:t xml:space="preserve">Hình </w:t>
+                            </w:r>
+                            <w:r>
+                              <w:rPr>
+                                <w:rFonts w:ascii="Times New Roman" w:hAnsi="Times New Roman" w:cs="Times New Roman"/>
+                                <w:sz w:val="26"/>
+                                <w:szCs w:val="26"/>
+                              </w:rPr>
+                              <w:fldChar w:fldCharType="begin"/>
+                            </w:r>
+                            <w:r>
+                              <w:rPr>
+                                <w:rFonts w:ascii="Times New Roman" w:hAnsi="Times New Roman" w:cs="Times New Roman"/>
+                                <w:sz w:val="26"/>
+                                <w:szCs w:val="26"/>
+                              </w:rPr>
+                              <w:instrText xml:space="preserve"> SEQ Hình \* ARABIC </w:instrText>
+                            </w:r>
+                            <w:r>
+                              <w:rPr>
+                                <w:rFonts w:ascii="Times New Roman" w:hAnsi="Times New Roman" w:cs="Times New Roman"/>
+                                <w:sz w:val="26"/>
+                                <w:szCs w:val="26"/>
+                              </w:rPr>
+                              <w:fldChar w:fldCharType="separate"/>
+                            </w:r>
+                            <w:r>
+                              <w:rPr>
+                                <w:rFonts w:ascii="Times New Roman" w:hAnsi="Times New Roman" w:cs="Times New Roman"/>
+                                <w:noProof/>
+                                <w:sz w:val="26"/>
+                                <w:szCs w:val="26"/>
+                              </w:rPr>
+                              <w:t>4</w:t>
+                            </w:r>
+                            <w:r>
+                              <w:rPr>
+                                <w:rFonts w:ascii="Times New Roman" w:hAnsi="Times New Roman" w:cs="Times New Roman"/>
+                                <w:sz w:val="26"/>
+                                <w:szCs w:val="26"/>
+                              </w:rPr>
+                              <w:fldChar w:fldCharType="end"/>
+                            </w:r>
+                            <w:r>
+                              <w:rPr>
+                                <w:rFonts w:ascii="Times New Roman" w:hAnsi="Times New Roman" w:cs="Times New Roman"/>
+                                <w:sz w:val="26"/>
+                                <w:szCs w:val="26"/>
+                              </w:rPr>
+                              <w:t xml:space="preserve"> Sơ đồ LED sáng dần</w:t>
+                            </w:r>
+                          </w:p>
+                        </w:txbxContent>
+                      </wps:txbx>
+                      <wps:bodyPr rot="0" spcFirstLastPara="0" vertOverflow="overflow" horzOverflow="overflow" vert="horz" wrap="square" lIns="0" tIns="0" rIns="0" bIns="0" numCol="1" spcCol="0" rtlCol="0" fromWordArt="0" anchor="t" anchorCtr="0" forceAA="0" compatLnSpc="1">
+                        <a:prstTxWarp prst="textNoShape">
+                          <a:avLst/>
+                        </a:prstTxWarp>
+                        <a:spAutoFit/>
+                      </wps:bodyPr>
+                    </wps:wsp>
+                  </a:graphicData>
+                </a:graphic>
+              </wp:anchor>
+            </w:drawing>
+          </mc:Choice>
+          <mc:Fallback>
+            <w:pict>
+              <v:shape w14:anchorId="14440AFA" id="Text Box 8" o:spid="_x0000_s1029" type="#_x0000_t202" style="position:absolute;margin-left:70.8pt;margin-top:208.2pt;width:257.4pt;height:.05pt;z-index:251669504;visibility:visible;mso-wrap-style:square;mso-wrap-distance-left:9pt;mso-wrap-distance-top:0;mso-wrap-distance-right:9pt;mso-wrap-distance-bottom:0;mso-position-horizontal:absolute;mso-position-horizontal-relative:text;mso-position-vertical:absolute;mso-position-vertical-relative:text;v-text-anchor:top" o:gfxdata="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" stroked="f">
+                <v:textbox style="mso-fit-shape-to-text:t" inset="0,0,0,0">
+                  <w:txbxContent>
+                    <w:p>
+                      <w:pPr>
+                        <w:pStyle w:val="Caption"/>
+                        <w:rPr>
+                          <w:rFonts w:ascii="Times New Roman" w:hAnsi="Times New Roman" w:cs="Times New Roman"/>
+                          <w:noProof/>
+                          <w:sz w:val="26"/>
+                          <w:szCs w:val="26"/>
+                        </w:rPr>
+                      </w:pPr>
+                      <w:r>
+                        <w:rPr>
+                          <w:rFonts w:ascii="Times New Roman" w:hAnsi="Times New Roman" w:cs="Times New Roman"/>
+                          <w:sz w:val="26"/>
+                          <w:szCs w:val="26"/>
+                        </w:rPr>
+                        <w:t xml:space="preserve">Hình </w:t>
+                      </w:r>
+                      <w:r>
+                        <w:rPr>
+                          <w:rFonts w:ascii="Times New Roman" w:hAnsi="Times New Roman" w:cs="Times New Roman"/>
+                          <w:sz w:val="26"/>
+                          <w:szCs w:val="26"/>
+                        </w:rPr>
+                        <w:fldChar w:fldCharType="begin"/>
+                      </w:r>
+                      <w:r>
+                        <w:rPr>
+                          <w:rFonts w:ascii="Times New Roman" w:hAnsi="Times New Roman" w:cs="Times New Roman"/>
+                          <w:sz w:val="26"/>
+                          <w:szCs w:val="26"/>
+                        </w:rPr>
+                        <w:instrText xml:space="preserve"> SEQ Hình \* ARABIC </w:instrText>
+                      </w:r>
+                      <w:r>
+                        <w:rPr>
+                          <w:rFonts w:ascii="Times New Roman" w:hAnsi="Times New Roman" w:cs="Times New Roman"/>
+                          <w:sz w:val="26"/>
+                          <w:szCs w:val="26"/>
+                        </w:rPr>
+                        <w:fldChar w:fldCharType="separate"/>
+                      </w:r>
+                      <w:r>
+                        <w:rPr>
+                          <w:rFonts w:ascii="Times New Roman" w:hAnsi="Times New Roman" w:cs="Times New Roman"/>
+                          <w:noProof/>
+                          <w:sz w:val="26"/>
+                          <w:szCs w:val="26"/>
+                        </w:rPr>
+                        <w:t>4</w:t>
+                      </w:r>
+                      <w:r>
+                        <w:rPr>
+                          <w:rFonts w:ascii="Times New Roman" w:hAnsi="Times New Roman" w:cs="Times New Roman"/>
+                          <w:sz w:val="26"/>
+                          <w:szCs w:val="26"/>
+                        </w:rPr>
+                        <w:fldChar w:fldCharType="end"/>
+                      </w:r>
+                      <w:r>
+                        <w:rPr>
+                          <w:rFonts w:ascii="Times New Roman" w:hAnsi="Times New Roman" w:cs="Times New Roman"/>
+                          <w:sz w:val="26"/>
+                          <w:szCs w:val="26"/>
+                        </w:rPr>
+                        <w:t xml:space="preserve"> Sơ đồ LED sáng dần</w:t>
+                      </w:r>
+                    </w:p>
+                  </w:txbxContent>
+                </v:textbox>
+                <w10:wrap type="square"/>
+              </v:shape>
+            </w:pict>
+          </mc:Fallback>
+        </mc:AlternateContent>
+      </w:r>
+      <w:r>
+        <w:rPr>
+          <w:noProof/>
+        </w:rPr>
+        <w:drawing>
+          <wp:anchor distT="0" distB="0" distL="114300" distR="114300" simplePos="0" relativeHeight="251667456" behindDoc="0" locked="0" layoutInCell="1" allowOverlap="1" wp14:anchorId="20C0D94B" wp14:editId="215CC713">
+            <wp:simplePos x="0" y="0"/>
+            <wp:positionH relativeFrom="column">
+              <wp:posOffset>899160</wp:posOffset>
+            </wp:positionH>
+            <wp:positionV relativeFrom="paragraph">
+              <wp:posOffset>80010</wp:posOffset>
+            </wp:positionV>
+            <wp:extent cx="3268980" cy="2506980"/>
+            <wp:effectExtent l="0" t="0" r="7620" b="7620"/>
+            <wp:wrapSquare wrapText="bothSides"/>
+            <wp:docPr id="7" name="Picture 7"/>
+            <wp:cNvGraphicFramePr>
+              <a:graphicFrameLocks xmlns:a="http://schemas.openxmlformats.org/drawingml/2006/main" noChangeAspect="1"/>
+            </wp:cNvGraphicFramePr>
+            <a:graphic xmlns:a="http://schemas.openxmlformats.org/drawingml/2006/main">
+              <a:graphicData uri="http://schemas.openxmlformats.org/drawingml/2006/picture">
+                <pic:pic xmlns:pic="http://schemas.openxmlformats.org/drawingml/2006/picture">
+                  <pic:nvPicPr>
+                    <pic:cNvPr id="7" name="Led sáng dần.PNG"/>
+                    <pic:cNvPicPr/>
+                  </pic:nvPicPr>
+                  <pic:blipFill>
+                    <a:blip r:embed="rId11" cstate="print">
+                      <a:extLst>
+                        <a:ext uri="{28A0092B-C50C-407E-A947-70E740481C1C}">
+                          <a14:useLocalDpi xmlns:a14="http://schemas.microsoft.com/office/drawing/2010/main" val="0"/>
+                        </a:ext>
+                      </a:extLst>
+                    </a:blip>
+                    <a:stretch>
+                      <a:fillRect/>
+                    </a:stretch>
+                  </pic:blipFill>
+                  <pic:spPr>
+                    <a:xfrm>
+                      <a:off x="0" y="0"/>
+                      <a:ext cx="3268980" cy="2506980"/>
+                    </a:xfrm>
+                    <a:prstGeom prst="rect">
+                      <a:avLst/>
+                    </a:prstGeom>
+                  </pic:spPr>
+                </pic:pic>
+              </a:graphicData>
+            </a:graphic>
+            <wp14:sizeRelH relativeFrom="margin">
+              <wp14:pctWidth>0</wp14:pctWidth>
+            </wp14:sizeRelH>
+            <wp14:sizeRelV relativeFrom="margin">
+              <wp14:pctHeight>0</wp14:pctHeight>
+            </wp14:sizeRelV>
+          </wp:anchor>
+        </w:drawing>
+      </w:r>
+    </w:p>
+    <w:p/>
+    <w:p/>
+    <w:p/>
+    <w:p/>
+    <w:p/>
+    <w:p/>
+    <w:p/>
+    <w:p/>
+    <w:p/>
+    <w:p>
+      <w:pPr>
+        <w:pStyle w:val="Heading2"/>
+        <w:numPr>
+          <w:ilvl w:val="0"/>
+          <w:numId w:val="0"/>
+        </w:numPr>
+        <w:ind w:left="720"/>
+      </w:pPr>
+    </w:p>
+    <w:p>
+      <w:pPr>
+        <w:pStyle w:val="Heading2"/>
+      </w:pPr>
+      <w:r>
+        <w:t>Cần chuẩn bị</w:t>
+      </w:r>
+    </w:p>
+    <w:p>
+      <w:pPr>
+        <w:pStyle w:val="ListParagraph"/>
+        <w:numPr>
+          <w:ilvl w:val="0"/>
+          <w:numId w:val="20"/>
+        </w:numPr>
+        <w:rPr>
+          <w:rFonts w:ascii="Times New Roman" w:hAnsi="Times New Roman" w:cs="Times New Roman"/>
+          <w:sz w:val="26"/>
+          <w:szCs w:val="26"/>
+        </w:rPr>
+      </w:pPr>
+      <w:r>
+        <w:rPr>
+          <w:rFonts w:ascii="Times New Roman" w:hAnsi="Times New Roman" w:cs="Times New Roman"/>
+          <w:sz w:val="26"/>
+          <w:szCs w:val="26"/>
+        </w:rPr>
+        <w:t>1 bo mạch Arduino Uno.</w:t>
+      </w:r>
+    </w:p>
+    <w:p>
+      <w:pPr>
+        <w:pStyle w:val="ListParagraph"/>
+        <w:numPr>
+          <w:ilvl w:val="0"/>
+          <w:numId w:val="20"/>
+        </w:numPr>
+        <w:rPr>
+          <w:rFonts w:ascii="Times New Roman" w:hAnsi="Times New Roman" w:cs="Times New Roman"/>
+          <w:sz w:val="26"/>
+          <w:szCs w:val="26"/>
+        </w:rPr>
+      </w:pPr>
+      <w:r>
+        <w:rPr>
+          <w:rFonts w:ascii="Times New Roman" w:hAnsi="Times New Roman" w:cs="Times New Roman"/>
+          <w:sz w:val="26"/>
+          <w:szCs w:val="26"/>
+        </w:rPr>
+        <w:t>1 điện trở (Resistor).</w:t>
+      </w:r>
+    </w:p>
+    <w:p>
+      <w:pPr>
+        <w:pStyle w:val="ListParagraph"/>
+        <w:numPr>
+          <w:ilvl w:val="0"/>
+          <w:numId w:val="20"/>
+        </w:numPr>
+        <w:rPr>
+          <w:rFonts w:ascii="Times New Roman" w:hAnsi="Times New Roman" w:cs="Times New Roman"/>
+          <w:sz w:val="26"/>
+          <w:szCs w:val="26"/>
+        </w:rPr>
+      </w:pPr>
+      <w:r>
+        <w:rPr>
+          <w:rFonts w:ascii="Times New Roman" w:hAnsi="Times New Roman" w:cs="Times New Roman"/>
+          <w:sz w:val="26"/>
+          <w:szCs w:val="26"/>
+        </w:rPr>
+        <w:t>1 đèn LED.</w:t>
+      </w:r>
+    </w:p>
+    <w:p>
+      <w:pPr>
+        <w:pStyle w:val="Heading2"/>
+      </w:pPr>
+      <w:r>
+        <w:t>Code để thực hiện</w:t>
+      </w:r>
+    </w:p>
+    <w:tbl>
+      <w:tblPr>
+        <w:tblStyle w:val="TableGrid"/>
+        <w:tblW w:w="0" w:type="auto"/>
+        <w:tblInd w:w="667" w:type="dxa"/>
+        <w:tblLook w:val="04A0" w:firstRow="1" w:lastRow="0" w:firstColumn="1" w:lastColumn="0" w:noHBand="0" w:noVBand="1"/>
+      </w:tblPr>
+      <w:tblGrid>
+        <w:gridCol w:w="5382"/>
+      </w:tblGrid>
+      <w:tr>
+        <w:trPr>
+          <w:trHeight w:val="4474"/>
+        </w:trPr>
+        <w:tc>
+          <w:tcPr>
+            <w:tcW w:w="5382" w:type="dxa"/>
+          </w:tcPr>
+          <w:p>
+            <w:pPr>
+              <w:pStyle w:val="Code"/>
+            </w:pPr>
+            <w:r>
+              <w:t>int brightness = 0;</w:t>
+            </w:r>
+          </w:p>
+          <w:p>
+            <w:pPr>
+              <w:pStyle w:val="Code"/>
+            </w:pPr>
+            <w:r>
+              <w:t>void setup()</w:t>
+            </w:r>
+            <w:r>
+              <w:t>{</w:t>
+            </w:r>
+          </w:p>
+          <w:p>
+            <w:pPr>
+              <w:pStyle w:val="Code"/>
+            </w:pPr>
+            <w:r>
+              <w:t xml:space="preserve">  pinMode(9,OUTPUT);</w:t>
+            </w:r>
+            <w:r>
+              <w:t>}</w:t>
+            </w:r>
+          </w:p>
+          <w:p>
+            <w:pPr>
+              <w:pStyle w:val="Code"/>
+            </w:pPr>
+            <w:r>
+              <w:t>void loop()</w:t>
+            </w:r>
+            <w:r>
+              <w:t>{</w:t>
+            </w:r>
+          </w:p>
+          <w:p>
+            <w:pPr>
+              <w:pStyle w:val="Code"/>
+            </w:pPr>
+            <w:r>
+              <w:t xml:space="preserve">  for (brightness = 0; br</w:t>
+            </w:r>
+            <w:r>
+              <w:t>ightness &lt;=255; brightness +=5)</w:t>
+            </w:r>
+            <w:r>
+              <w:t>{</w:t>
+            </w:r>
+          </w:p>
+          <w:p>
+            <w:pPr>
+              <w:pStyle w:val="Code"/>
+            </w:pPr>
+            <w:r>
+              <w:t xml:space="preserve">    analogWrite(9,brightness);</w:t>
+            </w:r>
+          </w:p>
+          <w:p>
+            <w:pPr>
+              <w:pStyle w:val="Code"/>
+            </w:pPr>
+            <w:r>
+              <w:t xml:space="preserve">    delay(30);</w:t>
+            </w:r>
+            <w:r>
+              <w:t>}</w:t>
+            </w:r>
+          </w:p>
+          <w:p>
+            <w:pPr>
+              <w:pStyle w:val="Code"/>
+            </w:pPr>
+            <w:r>
+              <w:t xml:space="preserve">  for(brightness = 255; </w:t>
+            </w:r>
+            <w:r>
+              <w:t>brightness &gt;=0; brightness -=5)</w:t>
+            </w:r>
+            <w:r>
+              <w:t>{</w:t>
+            </w:r>
+          </w:p>
+          <w:p>
+            <w:pPr>
+              <w:pStyle w:val="Code"/>
+            </w:pPr>
+            <w:r>
+              <w:t xml:space="preserve">    analogWrite(9,brightness);</w:t>
+            </w:r>
+          </w:p>
+          <w:p>
+            <w:pPr>
+              <w:pStyle w:val="Code"/>
+            </w:pPr>
+            <w:r>
+              <w:t xml:space="preserve">    delay(30);</w:t>
+            </w:r>
+            <w:r>
+              <w:t>}</w:t>
+            </w:r>
+          </w:p>
+          <w:p>
+            <w:pPr>
+              <w:pStyle w:val="Code"/>
+            </w:pPr>
+            <w:r>
+              <w:t>}</w:t>
+            </w:r>
+          </w:p>
+        </w:tc>
+        <w:bookmarkStart w:id="0" w:name="_GoBack"/>
+        <w:bookmarkEnd w:id="0"/>
+      </w:tr>
+    </w:tbl>
+    <w:p/>
+    <w:p/>
+    <w:p>
+      <w:pPr>
+        <w:tabs>
+          <w:tab w:val="left" w:pos="3156"/>
+        </w:tabs>
+      </w:pPr>
+      <w:r>
+        <w:tab/>
+      </w:r>
     </w:p>
     <w:sectPr>
       <w:pgSz w:w="12240" w:h="15840"/>
@@ -1929,7 +3101,7 @@
         <v:path o:extrusionok="f" gradientshapeok="t" o:connecttype="rect"/>
         <o:lock v:ext="edit" aspectratio="t"/>
       </v:shapetype>
-      <v:shape id="_x0000_i1027" type="#_x0000_t75" style="width:11.25pt;height:11.25pt" o:bullet="t">
+      <v:shape id="_x0000_i1063" type="#_x0000_t75" style="width:11.25pt;height:11.25pt" o:bullet="t">
         <v:imagedata r:id="rId1" o:title="mso77AB"/>
       </v:shape>
     </w:pict>
@@ -3069,6 +4241,119 @@
     </w:lvl>
   </w:abstractNum>
   <w:abstractNum w:abstractNumId="10">
+    <w:nsid w:val="413127EC"/>
+    <w:multiLevelType w:val="hybridMultilevel"/>
+    <w:tmpl w:val="719CED56"/>
+    <w:lvl w:ilvl="0" w:tplc="0409000D">
+      <w:start w:val="1"/>
+      <w:numFmt w:val="bullet"/>
+      <w:lvlText w:val=""/>
+      <w:lvlJc w:val="left"/>
+      <w:pPr>
+        <w:ind w:left="720" w:hanging="360"/>
+      </w:pPr>
+      <w:rPr>
+        <w:rFonts w:ascii="Wingdings" w:hAnsi="Wingdings" w:hint="default"/>
+      </w:rPr>
+    </w:lvl>
+    <w:lvl w:ilvl="1" w:tplc="04090003" w:tentative="1">
+      <w:start w:val="1"/>
+      <w:numFmt w:val="bullet"/>
+      <w:lvlText w:val="o"/>
+      <w:lvlJc w:val="left"/>
+      <w:pPr>
+        <w:ind w:left="1440" w:hanging="360"/>
+      </w:pPr>
+      <w:rPr>
+        <w:rFonts w:ascii="Courier New" w:hAnsi="Courier New" w:cs="Courier New" w:hint="default"/>
+      </w:rPr>
+    </w:lvl>
+    <w:lvl w:ilvl="2" w:tplc="04090005" w:tentative="1">
+      <w:start w:val="1"/>
+      <w:numFmt w:val="bullet"/>
+      <w:lvlText w:val=""/>
+      <w:lvlJc w:val="left"/>
+      <w:pPr>
+        <w:ind w:left="2160" w:hanging="360"/>
+      </w:pPr>
+      <w:rPr>
+        <w:rFonts w:ascii="Wingdings" w:hAnsi="Wingdings" w:hint="default"/>
+      </w:rPr>
+    </w:lvl>
+    <w:lvl w:ilvl="3" w:tplc="04090001" w:tentative="1">
+      <w:start w:val="1"/>
+      <w:numFmt w:val="bullet"/>
+      <w:lvlText w:val=""/>
+      <w:lvlJc w:val="left"/>
+      <w:pPr>
+        <w:ind w:left="2880" w:hanging="360"/>
+      </w:pPr>
+      <w:rPr>
+        <w:rFonts w:ascii="Symbol" w:hAnsi="Symbol" w:hint="default"/>
+      </w:rPr>
+    </w:lvl>
+    <w:lvl w:ilvl="4" w:tplc="04090003" w:tentative="1">
+      <w:start w:val="1"/>
+      <w:numFmt w:val="bullet"/>
+      <w:lvlText w:val="o"/>
+      <w:lvlJc w:val="left"/>
+      <w:pPr>
+        <w:ind w:left="3600" w:hanging="360"/>
+      </w:pPr>
+      <w:rPr>
+        <w:rFonts w:ascii="Courier New" w:hAnsi="Courier New" w:cs="Courier New" w:hint="default"/>
+      </w:rPr>
+    </w:lvl>
+    <w:lvl w:ilvl="5" w:tplc="04090005" w:tentative="1">
+      <w:start w:val="1"/>
+      <w:numFmt w:val="bullet"/>
+      <w:lvlText w:val=""/>
+      <w:lvlJc w:val="left"/>
+      <w:pPr>
+        <w:ind w:left="4320" w:hanging="360"/>
+      </w:pPr>
+      <w:rPr>
+        <w:rFonts w:ascii="Wingdings" w:hAnsi="Wingdings" w:hint="default"/>
+      </w:rPr>
+    </w:lvl>
+    <w:lvl w:ilvl="6" w:tplc="04090001" w:tentative="1">
+      <w:start w:val="1"/>
+      <w:numFmt w:val="bullet"/>
+      <w:lvlText w:val=""/>
+      <w:lvlJc w:val="left"/>
+      <w:pPr>
+        <w:ind w:left="5040" w:hanging="360"/>
+      </w:pPr>
+      <w:rPr>
+        <w:rFonts w:ascii="Symbol" w:hAnsi="Symbol" w:hint="default"/>
+      </w:rPr>
+    </w:lvl>
+    <w:lvl w:ilvl="7" w:tplc="04090003" w:tentative="1">
+      <w:start w:val="1"/>
+      <w:numFmt w:val="bullet"/>
+      <w:lvlText w:val="o"/>
+      <w:lvlJc w:val="left"/>
+      <w:pPr>
+        <w:ind w:left="5760" w:hanging="360"/>
+      </w:pPr>
+      <w:rPr>
+        <w:rFonts w:ascii="Courier New" w:hAnsi="Courier New" w:cs="Courier New" w:hint="default"/>
+      </w:rPr>
+    </w:lvl>
+    <w:lvl w:ilvl="8" w:tplc="04090005" w:tentative="1">
+      <w:start w:val="1"/>
+      <w:numFmt w:val="bullet"/>
+      <w:lvlText w:val=""/>
+      <w:lvlJc w:val="left"/>
+      <w:pPr>
+        <w:ind w:left="6480" w:hanging="360"/>
+      </w:pPr>
+      <w:rPr>
+        <w:rFonts w:ascii="Wingdings" w:hAnsi="Wingdings" w:hint="default"/>
+      </w:rPr>
+    </w:lvl>
+  </w:abstractNum>
+  <w:abstractNum w:abstractNumId="11">
     <w:nsid w:val="45EF1B28"/>
     <w:multiLevelType w:val="hybridMultilevel"/>
     <w:tmpl w:val="0FF20C76"/>
@@ -3181,7 +4466,7 @@
       </w:rPr>
     </w:lvl>
   </w:abstractNum>
-  <w:abstractNum w:abstractNumId="11">
+  <w:abstractNum w:abstractNumId="12">
     <w:nsid w:val="476C3FC2"/>
     <w:multiLevelType w:val="hybridMultilevel"/>
     <w:tmpl w:val="70A878C8"/>
@@ -3295,7 +4580,120 @@
       </w:rPr>
     </w:lvl>
   </w:abstractNum>
-  <w:abstractNum w:abstractNumId="12">
+  <w:abstractNum w:abstractNumId="13">
+    <w:nsid w:val="4DED3F18"/>
+    <w:multiLevelType w:val="hybridMultilevel"/>
+    <w:tmpl w:val="70FA9082"/>
+    <w:lvl w:ilvl="0" w:tplc="0409000D">
+      <w:start w:val="1"/>
+      <w:numFmt w:val="bullet"/>
+      <w:lvlText w:val=""/>
+      <w:lvlJc w:val="left"/>
+      <w:pPr>
+        <w:ind w:left="1080" w:hanging="360"/>
+      </w:pPr>
+      <w:rPr>
+        <w:rFonts w:ascii="Wingdings" w:hAnsi="Wingdings" w:hint="default"/>
+      </w:rPr>
+    </w:lvl>
+    <w:lvl w:ilvl="1" w:tplc="04090003" w:tentative="1">
+      <w:start w:val="1"/>
+      <w:numFmt w:val="bullet"/>
+      <w:lvlText w:val="o"/>
+      <w:lvlJc w:val="left"/>
+      <w:pPr>
+        <w:ind w:left="1800" w:hanging="360"/>
+      </w:pPr>
+      <w:rPr>
+        <w:rFonts w:ascii="Courier New" w:hAnsi="Courier New" w:cs="Courier New" w:hint="default"/>
+      </w:rPr>
+    </w:lvl>
+    <w:lvl w:ilvl="2" w:tplc="04090005" w:tentative="1">
+      <w:start w:val="1"/>
+      <w:numFmt w:val="bullet"/>
+      <w:lvlText w:val=""/>
+      <w:lvlJc w:val="left"/>
+      <w:pPr>
+        <w:ind w:left="2520" w:hanging="360"/>
+      </w:pPr>
+      <w:rPr>
+        <w:rFonts w:ascii="Wingdings" w:hAnsi="Wingdings" w:hint="default"/>
+      </w:rPr>
+    </w:lvl>
+    <w:lvl w:ilvl="3" w:tplc="04090001" w:tentative="1">
+      <w:start w:val="1"/>
+      <w:numFmt w:val="bullet"/>
+      <w:lvlText w:val=""/>
+      <w:lvlJc w:val="left"/>
+      <w:pPr>
+        <w:ind w:left="3240" w:hanging="360"/>
+      </w:pPr>
+      <w:rPr>
+        <w:rFonts w:ascii="Symbol" w:hAnsi="Symbol" w:hint="default"/>
+      </w:rPr>
+    </w:lvl>
+    <w:lvl w:ilvl="4" w:tplc="04090003" w:tentative="1">
+      <w:start w:val="1"/>
+      <w:numFmt w:val="bullet"/>
+      <w:lvlText w:val="o"/>
+      <w:lvlJc w:val="left"/>
+      <w:pPr>
+        <w:ind w:left="3960" w:hanging="360"/>
+      </w:pPr>
+      <w:rPr>
+        <w:rFonts w:ascii="Courier New" w:hAnsi="Courier New" w:cs="Courier New" w:hint="default"/>
+      </w:rPr>
+    </w:lvl>
+    <w:lvl w:ilvl="5" w:tplc="04090005" w:tentative="1">
+      <w:start w:val="1"/>
+      <w:numFmt w:val="bullet"/>
+      <w:lvlText w:val=""/>
+      <w:lvlJc w:val="left"/>
+      <w:pPr>
+        <w:ind w:left="4680" w:hanging="360"/>
+      </w:pPr>
+      <w:rPr>
+        <w:rFonts w:ascii="Wingdings" w:hAnsi="Wingdings" w:hint="default"/>
+      </w:rPr>
+    </w:lvl>
+    <w:lvl w:ilvl="6" w:tplc="04090001" w:tentative="1">
+      <w:start w:val="1"/>
+      <w:numFmt w:val="bullet"/>
+      <w:lvlText w:val=""/>
+      <w:lvlJc w:val="left"/>
+      <w:pPr>
+        <w:ind w:left="5400" w:hanging="360"/>
+      </w:pPr>
+      <w:rPr>
+        <w:rFonts w:ascii="Symbol" w:hAnsi="Symbol" w:hint="default"/>
+      </w:rPr>
+    </w:lvl>
+    <w:lvl w:ilvl="7" w:tplc="04090003" w:tentative="1">
+      <w:start w:val="1"/>
+      <w:numFmt w:val="bullet"/>
+      <w:lvlText w:val="o"/>
+      <w:lvlJc w:val="left"/>
+      <w:pPr>
+        <w:ind w:left="6120" w:hanging="360"/>
+      </w:pPr>
+      <w:rPr>
+        <w:rFonts w:ascii="Courier New" w:hAnsi="Courier New" w:cs="Courier New" w:hint="default"/>
+      </w:rPr>
+    </w:lvl>
+    <w:lvl w:ilvl="8" w:tplc="04090005" w:tentative="1">
+      <w:start w:val="1"/>
+      <w:numFmt w:val="bullet"/>
+      <w:lvlText w:val=""/>
+      <w:lvlJc w:val="left"/>
+      <w:pPr>
+        <w:ind w:left="6840" w:hanging="360"/>
+      </w:pPr>
+      <w:rPr>
+        <w:rFonts w:ascii="Wingdings" w:hAnsi="Wingdings" w:hint="default"/>
+      </w:rPr>
+    </w:lvl>
+  </w:abstractNum>
+  <w:abstractNum w:abstractNumId="14">
     <w:nsid w:val="50F9251E"/>
     <w:multiLevelType w:val="hybridMultilevel"/>
     <w:tmpl w:val="52A285D0"/>
@@ -3409,7 +4807,233 @@
       </w:rPr>
     </w:lvl>
   </w:abstractNum>
-  <w:abstractNum w:abstractNumId="13">
+  <w:abstractNum w:abstractNumId="15">
+    <w:nsid w:val="5AE2523F"/>
+    <w:multiLevelType w:val="hybridMultilevel"/>
+    <w:tmpl w:val="0B46FBD6"/>
+    <w:lvl w:ilvl="0" w:tplc="0409000D">
+      <w:start w:val="1"/>
+      <w:numFmt w:val="bullet"/>
+      <w:lvlText w:val=""/>
+      <w:lvlJc w:val="left"/>
+      <w:pPr>
+        <w:ind w:left="1440" w:hanging="360"/>
+      </w:pPr>
+      <w:rPr>
+        <w:rFonts w:ascii="Wingdings" w:hAnsi="Wingdings" w:hint="default"/>
+      </w:rPr>
+    </w:lvl>
+    <w:lvl w:ilvl="1" w:tplc="04090003" w:tentative="1">
+      <w:start w:val="1"/>
+      <w:numFmt w:val="bullet"/>
+      <w:lvlText w:val="o"/>
+      <w:lvlJc w:val="left"/>
+      <w:pPr>
+        <w:ind w:left="2160" w:hanging="360"/>
+      </w:pPr>
+      <w:rPr>
+        <w:rFonts w:ascii="Courier New" w:hAnsi="Courier New" w:cs="Courier New" w:hint="default"/>
+      </w:rPr>
+    </w:lvl>
+    <w:lvl w:ilvl="2" w:tplc="04090005" w:tentative="1">
+      <w:start w:val="1"/>
+      <w:numFmt w:val="bullet"/>
+      <w:lvlText w:val=""/>
+      <w:lvlJc w:val="left"/>
+      <w:pPr>
+        <w:ind w:left="2880" w:hanging="360"/>
+      </w:pPr>
+      <w:rPr>
+        <w:rFonts w:ascii="Wingdings" w:hAnsi="Wingdings" w:hint="default"/>
+      </w:rPr>
+    </w:lvl>
+    <w:lvl w:ilvl="3" w:tplc="04090001" w:tentative="1">
+      <w:start w:val="1"/>
+      <w:numFmt w:val="bullet"/>
+      <w:lvlText w:val=""/>
+      <w:lvlJc w:val="left"/>
+      <w:pPr>
+        <w:ind w:left="3600" w:hanging="360"/>
+      </w:pPr>
+      <w:rPr>
+        <w:rFonts w:ascii="Symbol" w:hAnsi="Symbol" w:hint="default"/>
+      </w:rPr>
+    </w:lvl>
+    <w:lvl w:ilvl="4" w:tplc="04090003" w:tentative="1">
+      <w:start w:val="1"/>
+      <w:numFmt w:val="bullet"/>
+      <w:lvlText w:val="o"/>
+      <w:lvlJc w:val="left"/>
+      <w:pPr>
+        <w:ind w:left="4320" w:hanging="360"/>
+      </w:pPr>
+      <w:rPr>
+        <w:rFonts w:ascii="Courier New" w:hAnsi="Courier New" w:cs="Courier New" w:hint="default"/>
+      </w:rPr>
+    </w:lvl>
+    <w:lvl w:ilvl="5" w:tplc="04090005" w:tentative="1">
+      <w:start w:val="1"/>
+      <w:numFmt w:val="bullet"/>
+      <w:lvlText w:val=""/>
+      <w:lvlJc w:val="left"/>
+      <w:pPr>
+        <w:ind w:left="5040" w:hanging="360"/>
+      </w:pPr>
+      <w:rPr>
+        <w:rFonts w:ascii="Wingdings" w:hAnsi="Wingdings" w:hint="default"/>
+      </w:rPr>
+    </w:lvl>
+    <w:lvl w:ilvl="6" w:tplc="04090001" w:tentative="1">
+      <w:start w:val="1"/>
+      <w:numFmt w:val="bullet"/>
+      <w:lvlText w:val=""/>
+      <w:lvlJc w:val="left"/>
+      <w:pPr>
+        <w:ind w:left="5760" w:hanging="360"/>
+      </w:pPr>
+      <w:rPr>
+        <w:rFonts w:ascii="Symbol" w:hAnsi="Symbol" w:hint="default"/>
+      </w:rPr>
+    </w:lvl>
+    <w:lvl w:ilvl="7" w:tplc="04090003" w:tentative="1">
+      <w:start w:val="1"/>
+      <w:numFmt w:val="bullet"/>
+      <w:lvlText w:val="o"/>
+      <w:lvlJc w:val="left"/>
+      <w:pPr>
+        <w:ind w:left="6480" w:hanging="360"/>
+      </w:pPr>
+      <w:rPr>
+        <w:rFonts w:ascii="Courier New" w:hAnsi="Courier New" w:cs="Courier New" w:hint="default"/>
+      </w:rPr>
+    </w:lvl>
+    <w:lvl w:ilvl="8" w:tplc="04090005" w:tentative="1">
+      <w:start w:val="1"/>
+      <w:numFmt w:val="bullet"/>
+      <w:lvlText w:val=""/>
+      <w:lvlJc w:val="left"/>
+      <w:pPr>
+        <w:ind w:left="7200" w:hanging="360"/>
+      </w:pPr>
+      <w:rPr>
+        <w:rFonts w:ascii="Wingdings" w:hAnsi="Wingdings" w:hint="default"/>
+      </w:rPr>
+    </w:lvl>
+  </w:abstractNum>
+  <w:abstractNum w:abstractNumId="16">
+    <w:nsid w:val="67B308DE"/>
+    <w:multiLevelType w:val="hybridMultilevel"/>
+    <w:tmpl w:val="DD4438B2"/>
+    <w:lvl w:ilvl="0" w:tplc="0409000D">
+      <w:start w:val="1"/>
+      <w:numFmt w:val="bullet"/>
+      <w:lvlText w:val=""/>
+      <w:lvlJc w:val="left"/>
+      <w:pPr>
+        <w:ind w:left="1080" w:hanging="360"/>
+      </w:pPr>
+      <w:rPr>
+        <w:rFonts w:ascii="Wingdings" w:hAnsi="Wingdings" w:hint="default"/>
+      </w:rPr>
+    </w:lvl>
+    <w:lvl w:ilvl="1" w:tplc="04090003" w:tentative="1">
+      <w:start w:val="1"/>
+      <w:numFmt w:val="bullet"/>
+      <w:lvlText w:val="o"/>
+      <w:lvlJc w:val="left"/>
+      <w:pPr>
+        <w:ind w:left="1800" w:hanging="360"/>
+      </w:pPr>
+      <w:rPr>
+        <w:rFonts w:ascii="Courier New" w:hAnsi="Courier New" w:cs="Courier New" w:hint="default"/>
+      </w:rPr>
+    </w:lvl>
+    <w:lvl w:ilvl="2" w:tplc="04090005" w:tentative="1">
+      <w:start w:val="1"/>
+      <w:numFmt w:val="bullet"/>
+      <w:lvlText w:val=""/>
+      <w:lvlJc w:val="left"/>
+      <w:pPr>
+        <w:ind w:left="2520" w:hanging="360"/>
+      </w:pPr>
+      <w:rPr>
+        <w:rFonts w:ascii="Wingdings" w:hAnsi="Wingdings" w:hint="default"/>
+      </w:rPr>
+    </w:lvl>
+    <w:lvl w:ilvl="3" w:tplc="04090001" w:tentative="1">
+      <w:start w:val="1"/>
+      <w:numFmt w:val="bullet"/>
+      <w:lvlText w:val=""/>
+      <w:lvlJc w:val="left"/>
+      <w:pPr>
+        <w:ind w:left="3240" w:hanging="360"/>
+      </w:pPr>
+      <w:rPr>
+        <w:rFonts w:ascii="Symbol" w:hAnsi="Symbol" w:hint="default"/>
+      </w:rPr>
+    </w:lvl>
+    <w:lvl w:ilvl="4" w:tplc="04090003" w:tentative="1">
+      <w:start w:val="1"/>
+      <w:numFmt w:val="bullet"/>
+      <w:lvlText w:val="o"/>
+      <w:lvlJc w:val="left"/>
+      <w:pPr>
+        <w:ind w:left="3960" w:hanging="360"/>
+      </w:pPr>
+      <w:rPr>
+        <w:rFonts w:ascii="Courier New" w:hAnsi="Courier New" w:cs="Courier New" w:hint="default"/>
+      </w:rPr>
+    </w:lvl>
+    <w:lvl w:ilvl="5" w:tplc="04090005" w:tentative="1">
+      <w:start w:val="1"/>
+      <w:numFmt w:val="bullet"/>
+      <w:lvlText w:val=""/>
+      <w:lvlJc w:val="left"/>
+      <w:pPr>
+        <w:ind w:left="4680" w:hanging="360"/>
+      </w:pPr>
+      <w:rPr>
+        <w:rFonts w:ascii="Wingdings" w:hAnsi="Wingdings" w:hint="default"/>
+      </w:rPr>
+    </w:lvl>
+    <w:lvl w:ilvl="6" w:tplc="04090001" w:tentative="1">
+      <w:start w:val="1"/>
+      <w:numFmt w:val="bullet"/>
+      <w:lvlText w:val=""/>
+      <w:lvlJc w:val="left"/>
+      <w:pPr>
+        <w:ind w:left="5400" w:hanging="360"/>
+      </w:pPr>
+      <w:rPr>
+        <w:rFonts w:ascii="Symbol" w:hAnsi="Symbol" w:hint="default"/>
+      </w:rPr>
+    </w:lvl>
+    <w:lvl w:ilvl="7" w:tplc="04090003" w:tentative="1">
+      <w:start w:val="1"/>
+      <w:numFmt w:val="bullet"/>
+      <w:lvlText w:val="o"/>
+      <w:lvlJc w:val="left"/>
+      <w:pPr>
+        <w:ind w:left="6120" w:hanging="360"/>
+      </w:pPr>
+      <w:rPr>
+        <w:rFonts w:ascii="Courier New" w:hAnsi="Courier New" w:cs="Courier New" w:hint="default"/>
+      </w:rPr>
+    </w:lvl>
+    <w:lvl w:ilvl="8" w:tplc="04090005" w:tentative="1">
+      <w:start w:val="1"/>
+      <w:numFmt w:val="bullet"/>
+      <w:lvlText w:val=""/>
+      <w:lvlJc w:val="left"/>
+      <w:pPr>
+        <w:ind w:left="6840" w:hanging="360"/>
+      </w:pPr>
+      <w:rPr>
+        <w:rFonts w:ascii="Wingdings" w:hAnsi="Wingdings" w:hint="default"/>
+      </w:rPr>
+    </w:lvl>
+  </w:abstractNum>
+  <w:abstractNum w:abstractNumId="17">
     <w:nsid w:val="68BF3C75"/>
     <w:multiLevelType w:val="hybridMultilevel"/>
     <w:tmpl w:val="433CB354"/>
@@ -3522,10 +5146,10 @@
       </w:rPr>
     </w:lvl>
   </w:abstractNum>
-  <w:abstractNum w:abstractNumId="14">
+  <w:abstractNum w:abstractNumId="18">
     <w:nsid w:val="73CE67DB"/>
     <w:multiLevelType w:val="hybridMultilevel"/>
-    <w:tmpl w:val="19009252"/>
+    <w:tmpl w:val="E2BE1B6A"/>
     <w:lvl w:ilvl="0" w:tplc="04090001">
       <w:start w:val="1"/>
       <w:numFmt w:val="bullet"/>
@@ -3635,7 +5259,7 @@
       </w:rPr>
     </w:lvl>
   </w:abstractNum>
-  <w:abstractNum w:abstractNumId="15">
+  <w:abstractNum w:abstractNumId="19">
     <w:nsid w:val="77C4673C"/>
     <w:multiLevelType w:val="hybridMultilevel"/>
     <w:tmpl w:val="02AA9FE8"/>
@@ -3749,16 +5373,16 @@
     </w:lvl>
   </w:abstractNum>
   <w:num w:numId="1">
-    <w:abstractNumId w:val="10"/>
+    <w:abstractNumId w:val="11"/>
   </w:num>
   <w:num w:numId="2">
     <w:abstractNumId w:val="2"/>
   </w:num>
   <w:num w:numId="3">
-    <w:abstractNumId w:val="12"/>
+    <w:abstractNumId w:val="14"/>
   </w:num>
   <w:num w:numId="4">
-    <w:abstractNumId w:val="11"/>
+    <w:abstractNumId w:val="12"/>
   </w:num>
   <w:num w:numId="5">
     <w:abstractNumId w:val="0"/>
@@ -3767,13 +5391,13 @@
     <w:abstractNumId w:val="8"/>
   </w:num>
   <w:num w:numId="7">
-    <w:abstractNumId w:val="15"/>
+    <w:abstractNumId w:val="19"/>
   </w:num>
   <w:num w:numId="8">
     <w:abstractNumId w:val="1"/>
   </w:num>
   <w:num w:numId="9">
-    <w:abstractNumId w:val="14"/>
+    <w:abstractNumId w:val="18"/>
   </w:num>
   <w:num w:numId="10">
     <w:abstractNumId w:val="5"/>
@@ -3794,6 +5418,18 @@
     <w:abstractNumId w:val="9"/>
   </w:num>
   <w:num w:numId="16">
+    <w:abstractNumId w:val="17"/>
+  </w:num>
+  <w:num w:numId="17">
+    <w:abstractNumId w:val="10"/>
+  </w:num>
+  <w:num w:numId="18">
+    <w:abstractNumId w:val="15"/>
+  </w:num>
+  <w:num w:numId="19">
+    <w:abstractNumId w:val="16"/>
+  </w:num>
+  <w:num w:numId="20">
     <w:abstractNumId w:val="13"/>
   </w:num>
 </w:numbering>
@@ -4810,7 +6446,7 @@
 </file>
 
 <file path=customXml/itemProps1.xml><?xml version="1.0" encoding="utf-8"?>
-<ds:datastoreItem xmlns:ds="http://schemas.openxmlformats.org/officeDocument/2006/customXml" ds:itemID="{2AA108B5-B3E9-480A-B957-FC100ECD3DF0}">
+<ds:datastoreItem xmlns:ds="http://schemas.openxmlformats.org/officeDocument/2006/customXml" ds:itemID="{D9C67347-2DF3-40F6-B43A-9E54D3CE87F1}">
   <ds:schemaRefs>
     <ds:schemaRef ds:uri="http://schemas.openxmlformats.org/officeDocument/2006/bibliography"/>
   </ds:schemaRefs>

</xml_diff>

<commit_message>
Báo cáo LT Nhúng
</commit_message>
<xml_diff>
--- a/BaocaoLTN.docx
+++ b/BaocaoLTN.docx
@@ -4717,7 +4717,10 @@
       </w:pPr>
       <w:r>
         <w:lastRenderedPageBreak/>
-        <w:t>BÀI 8: CẢM BIẾN SÓNG ÂM</w:t>
+        <w:t>BÀI 7</w:t>
+      </w:r>
+      <w:r>
+        <w:t>: CẢM BIẾN SÓNG ÂM</w:t>
       </w:r>
     </w:p>
     <w:p>
@@ -5629,7 +5632,10 @@
       </w:pPr>
       <w:r>
         <w:lastRenderedPageBreak/>
-        <w:t>BÀI 9: PHÍM NGẮT</w:t>
+        <w:t>BÀI 8</w:t>
+      </w:r>
+      <w:r>
+        <w:t>: PHÍM NGẮT</w:t>
       </w:r>
     </w:p>
     <w:p>
@@ -6282,7 +6288,12 @@
       </w:pPr>
       <w:r>
         <w:lastRenderedPageBreak/>
-        <w:t>BÀI 10: HIỂN THỊ SỐ TỪ 0 ĐẾN 99 TRÊN MÀN HÌNH LED 7 ĐOẠN</w:t>
+        <w:t>BÀI 9</w:t>
+      </w:r>
+      <w:bookmarkStart w:id="0" w:name="_GoBack"/>
+      <w:bookmarkEnd w:id="0"/>
+      <w:r>
+        <w:t>: HIỂN THỊ SỐ TỪ 0 ĐẾN 99 TRÊN MÀN HÌNH LED 7 ĐOẠN</w:t>
       </w:r>
     </w:p>
     <w:p>
@@ -7668,10 +7679,7 @@
             </w:r>
             <w:r>
               <w:tab/>
-              <w:t>else{</w:t>
-            </w:r>
-            <w:r>
-              <w:t xml:space="preserve">                  //Tătt Led </w:t>
+              <w:t xml:space="preserve">else{                  //Tătt Led </w:t>
             </w:r>
           </w:p>
           <w:p>
@@ -8116,8 +8124,2018 @@
             <w:r>
               <w:t>}</w:t>
             </w:r>
-            <w:bookmarkStart w:id="0" w:name="_GoBack"/>
-            <w:bookmarkEnd w:id="0"/>
+          </w:p>
+        </w:tc>
+      </w:tr>
+    </w:tbl>
+    <w:p/>
+    <w:p/>
+    <w:p/>
+    <w:p/>
+    <w:p/>
+    <w:p>
+      <w:r>
+        <w:br w:type="page"/>
+      </w:r>
+    </w:p>
+    <w:p>
+      <w:pPr>
+        <w:pStyle w:val="Heading1"/>
+      </w:pPr>
+      <w:r>
+        <w:lastRenderedPageBreak/>
+        <w:t>BÀI 3:LED TRÁI TIM</w:t>
+      </w:r>
+    </w:p>
+    <w:p>
+      <w:pPr>
+        <w:pStyle w:val="Heading2"/>
+      </w:pPr>
+      <w:r>
+        <w:t>Mô tả</w:t>
+      </w:r>
+    </w:p>
+    <w:p>
+      <w:pPr>
+        <w:pStyle w:val="ListParagraph"/>
+        <w:numPr>
+          <w:ilvl w:val="0"/>
+          <w:numId w:val="27"/>
+        </w:numPr>
+      </w:pPr>
+      <w:r>
+        <w:rPr>
+          <w:rFonts w:ascii="Times New Roman" w:hAnsi="Times New Roman" w:cs="Times New Roman"/>
+          <w:sz w:val="26"/>
+          <w:szCs w:val="26"/>
+        </w:rPr>
+        <w:t>Sắp xếp các đèn LED thành hình trái tim và cho sáng lần lượt từ trái sang phải</w:t>
+      </w:r>
+    </w:p>
+    <w:p>
+      <w:pPr>
+        <w:pStyle w:val="Heading2"/>
+      </w:pPr>
+      <w:r>
+        <w:t xml:space="preserve">Sơ đồ </w:t>
+      </w:r>
+      <w:r>
+        <w:t>STM32F401VE trong phần mềm STM32Cube</w:t>
+      </w:r>
+    </w:p>
+    <w:p>
+      <w:r>
+        <w:rPr>
+          <w:noProof/>
+        </w:rPr>
+        <w:drawing>
+          <wp:inline distT="0" distB="0" distL="0" distR="0" wp14:anchorId="199679A7" wp14:editId="42CC883C">
+            <wp:extent cx="5943600" cy="3937000"/>
+            <wp:effectExtent l="0" t="0" r="0" b="6350"/>
+            <wp:docPr id="23" name="Picture 23"/>
+            <wp:cNvGraphicFramePr>
+              <a:graphicFrameLocks xmlns:a="http://schemas.openxmlformats.org/drawingml/2006/main" noChangeAspect="1"/>
+            </wp:cNvGraphicFramePr>
+            <a:graphic xmlns:a="http://schemas.openxmlformats.org/drawingml/2006/main">
+              <a:graphicData uri="http://schemas.openxmlformats.org/drawingml/2006/picture">
+                <pic:pic xmlns:pic="http://schemas.openxmlformats.org/drawingml/2006/picture">
+                  <pic:nvPicPr>
+                    <pic:cNvPr id="1" name=""/>
+                    <pic:cNvPicPr/>
+                  </pic:nvPicPr>
+                  <pic:blipFill>
+                    <a:blip r:embed="rId21"/>
+                    <a:stretch>
+                      <a:fillRect/>
+                    </a:stretch>
+                  </pic:blipFill>
+                  <pic:spPr>
+                    <a:xfrm>
+                      <a:off x="0" y="0"/>
+                      <a:ext cx="5949764" cy="3941083"/>
+                    </a:xfrm>
+                    <a:prstGeom prst="rect">
+                      <a:avLst/>
+                    </a:prstGeom>
+                  </pic:spPr>
+                </pic:pic>
+              </a:graphicData>
+            </a:graphic>
+          </wp:inline>
+        </w:drawing>
+      </w:r>
+    </w:p>
+    <w:p/>
+    <w:p>
+      <w:pPr>
+        <w:pStyle w:val="Heading2"/>
+      </w:pPr>
+      <w:r>
+        <w:lastRenderedPageBreak/>
+        <w:t>Sơ đồ mạch trong Protues</w:t>
+      </w:r>
+    </w:p>
+    <w:p>
+      <w:r>
+        <w:rPr>
+          <w:noProof/>
+        </w:rPr>
+        <w:drawing>
+          <wp:inline distT="0" distB="0" distL="0" distR="0" wp14:anchorId="7C31F7F7" wp14:editId="15315F63">
+            <wp:extent cx="5943600" cy="3975735"/>
+            <wp:effectExtent l="0" t="0" r="0" b="5715"/>
+            <wp:docPr id="24" name="Picture 24"/>
+            <wp:cNvGraphicFramePr>
+              <a:graphicFrameLocks xmlns:a="http://schemas.openxmlformats.org/drawingml/2006/main" noChangeAspect="1"/>
+            </wp:cNvGraphicFramePr>
+            <a:graphic xmlns:a="http://schemas.openxmlformats.org/drawingml/2006/main">
+              <a:graphicData uri="http://schemas.openxmlformats.org/drawingml/2006/picture">
+                <pic:pic xmlns:pic="http://schemas.openxmlformats.org/drawingml/2006/picture">
+                  <pic:nvPicPr>
+                    <pic:cNvPr id="1" name=""/>
+                    <pic:cNvPicPr/>
+                  </pic:nvPicPr>
+                  <pic:blipFill>
+                    <a:blip r:embed="rId22"/>
+                    <a:stretch>
+                      <a:fillRect/>
+                    </a:stretch>
+                  </pic:blipFill>
+                  <pic:spPr>
+                    <a:xfrm>
+                      <a:off x="0" y="0"/>
+                      <a:ext cx="5943600" cy="3975735"/>
+                    </a:xfrm>
+                    <a:prstGeom prst="rect">
+                      <a:avLst/>
+                    </a:prstGeom>
+                  </pic:spPr>
+                </pic:pic>
+              </a:graphicData>
+            </a:graphic>
+          </wp:inline>
+        </w:drawing>
+      </w:r>
+    </w:p>
+    <w:p/>
+    <w:p/>
+    <w:p>
+      <w:pPr>
+        <w:pStyle w:val="Heading2"/>
+      </w:pPr>
+      <w:r>
+        <w:t>Cần Chuẩn bị</w:t>
+      </w:r>
+    </w:p>
+    <w:p>
+      <w:pPr>
+        <w:pStyle w:val="ListParagraph"/>
+        <w:numPr>
+          <w:ilvl w:val="0"/>
+          <w:numId w:val="29"/>
+        </w:numPr>
+      </w:pPr>
+      <w:r>
+        <w:t>STM32F401VE trong phần mềm STM32CubeMX để tạo code</w:t>
+      </w:r>
+    </w:p>
+    <w:p>
+      <w:pPr>
+        <w:pStyle w:val="ListParagraph"/>
+        <w:numPr>
+          <w:ilvl w:val="0"/>
+          <w:numId w:val="32"/>
+        </w:numPr>
+      </w:pPr>
+      <w:r>
+        <w:t>STM32F401VE trong proteus</w:t>
+      </w:r>
+    </w:p>
+    <w:p>
+      <w:pPr>
+        <w:pStyle w:val="ListParagraph"/>
+        <w:numPr>
+          <w:ilvl w:val="0"/>
+          <w:numId w:val="32"/>
+        </w:numPr>
+        <w:rPr>
+          <w:rFonts w:ascii="Times New Roman" w:hAnsi="Times New Roman" w:cs="Times New Roman"/>
+          <w:sz w:val="26"/>
+          <w:szCs w:val="26"/>
+        </w:rPr>
+      </w:pPr>
+      <w:r>
+        <w:rPr>
+          <w:rFonts w:ascii="Times New Roman" w:hAnsi="Times New Roman" w:cs="Times New Roman"/>
+          <w:sz w:val="26"/>
+          <w:szCs w:val="26"/>
+        </w:rPr>
+        <w:t>3</w:t>
+      </w:r>
+      <w:r>
+        <w:rPr>
+          <w:rFonts w:ascii="Times New Roman" w:hAnsi="Times New Roman" w:cs="Times New Roman"/>
+          <w:sz w:val="26"/>
+          <w:szCs w:val="26"/>
+        </w:rPr>
+        <w:t xml:space="preserve"> điện trở thanh 16 chân (8 Ways Resistor Network)</w:t>
+      </w:r>
+    </w:p>
+    <w:p>
+      <w:pPr>
+        <w:pStyle w:val="ListParagraph"/>
+        <w:numPr>
+          <w:ilvl w:val="0"/>
+          <w:numId w:val="32"/>
+        </w:numPr>
+      </w:pPr>
+      <w:r>
+        <w:t>20 Đèn LED</w:t>
+      </w:r>
+    </w:p>
+    <w:p/>
+    <w:p>
+      <w:pPr>
+        <w:pStyle w:val="Heading2"/>
+      </w:pPr>
+      <w:r>
+        <w:lastRenderedPageBreak/>
+        <w:t>Code Chuẩn bị</w:t>
+      </w:r>
+    </w:p>
+    <w:tbl>
+      <w:tblPr>
+        <w:tblStyle w:val="TableGrid"/>
+        <w:tblW w:w="0" w:type="auto"/>
+        <w:tblLook w:val="04A0" w:firstRow="1" w:lastRow="0" w:firstColumn="1" w:lastColumn="0" w:noHBand="0" w:noVBand="1"/>
+      </w:tblPr>
+      <w:tblGrid>
+        <w:gridCol w:w="9350"/>
+      </w:tblGrid>
+      <w:tr>
+        <w:trPr>
+          <w:trHeight w:val="3990"/>
+        </w:trPr>
+        <w:tc>
+          <w:tcPr>
+            <w:tcW w:w="9350" w:type="dxa"/>
+          </w:tcPr>
+          <w:p>
+            <w:pPr>
+              <w:pStyle w:val="Code"/>
+            </w:pPr>
+            <w:r>
+              <w:t>void Sangden();</w:t>
+            </w:r>
+          </w:p>
+          <w:p>
+            <w:pPr>
+              <w:pStyle w:val="Code"/>
+            </w:pPr>
+            <w:r>
+              <w:t>void Tatden();</w:t>
+            </w:r>
+          </w:p>
+          <w:p>
+            <w:pPr>
+              <w:pStyle w:val="Code"/>
+            </w:pPr>
+            <w:r>
+              <w:t>void Sanglanluot1();</w:t>
+            </w:r>
+          </w:p>
+          <w:p>
+            <w:pPr>
+              <w:pStyle w:val="Code"/>
+            </w:pPr>
+            <w:r>
+              <w:t>void Sanglanluot2();</w:t>
+            </w:r>
+          </w:p>
+          <w:p>
+            <w:pPr>
+              <w:pStyle w:val="Code"/>
+            </w:pPr>
+            <w:r>
+              <w:t>int main(void)</w:t>
+            </w:r>
+          </w:p>
+          <w:p>
+            <w:pPr>
+              <w:pStyle w:val="Code"/>
+            </w:pPr>
+            <w:r>
+              <w:t>{</w:t>
+            </w:r>
+          </w:p>
+          <w:p>
+            <w:pPr>
+              <w:pStyle w:val="Code"/>
+            </w:pPr>
+            <w:r>
+              <w:t xml:space="preserve">  HAL_Init();</w:t>
+            </w:r>
+          </w:p>
+          <w:p>
+            <w:pPr>
+              <w:pStyle w:val="Code"/>
+            </w:pPr>
+            <w:r>
+              <w:t xml:space="preserve">  SystemClock_Config();</w:t>
+            </w:r>
+          </w:p>
+          <w:p>
+            <w:pPr>
+              <w:pStyle w:val="Code"/>
+            </w:pPr>
+            <w:r>
+              <w:t xml:space="preserve">  MX_GPIO_Init();</w:t>
+            </w:r>
+          </w:p>
+          <w:p>
+            <w:pPr>
+              <w:pStyle w:val="Code"/>
+            </w:pPr>
+            <w:r>
+              <w:t xml:space="preserve">  while (1)</w:t>
+            </w:r>
+          </w:p>
+          <w:p>
+            <w:pPr>
+              <w:pStyle w:val="Code"/>
+            </w:pPr>
+            <w:r>
+              <w:t xml:space="preserve">  {</w:t>
+            </w:r>
+          </w:p>
+          <w:p>
+            <w:pPr>
+              <w:pStyle w:val="Code"/>
+            </w:pPr>
+            <w:r>
+              <w:tab/>
+            </w:r>
+            <w:r>
+              <w:tab/>
+              <w:t>Sangden();</w:t>
+            </w:r>
+          </w:p>
+          <w:p>
+            <w:pPr>
+              <w:pStyle w:val="Code"/>
+            </w:pPr>
+            <w:r>
+              <w:tab/>
+            </w:r>
+            <w:r>
+              <w:tab/>
+              <w:t>HAL_Delay(100);</w:t>
+            </w:r>
+          </w:p>
+          <w:p>
+            <w:pPr>
+              <w:pStyle w:val="Code"/>
+            </w:pPr>
+            <w:r>
+              <w:tab/>
+            </w:r>
+            <w:r>
+              <w:tab/>
+              <w:t>Tatden();</w:t>
+            </w:r>
+          </w:p>
+          <w:p>
+            <w:pPr>
+              <w:pStyle w:val="Code"/>
+            </w:pPr>
+            <w:r>
+              <w:tab/>
+            </w:r>
+            <w:r>
+              <w:tab/>
+              <w:t>HAL_Delay(100);</w:t>
+            </w:r>
+          </w:p>
+          <w:p>
+            <w:pPr>
+              <w:pStyle w:val="Code"/>
+            </w:pPr>
+            <w:r>
+              <w:tab/>
+            </w:r>
+            <w:r>
+              <w:tab/>
+              <w:t>Sanglanluot1();</w:t>
+            </w:r>
+          </w:p>
+          <w:p>
+            <w:pPr>
+              <w:pStyle w:val="Code"/>
+            </w:pPr>
+            <w:r>
+              <w:tab/>
+            </w:r>
+            <w:r>
+              <w:tab/>
+              <w:t>HAL_Delay(100);</w:t>
+            </w:r>
+          </w:p>
+          <w:p>
+            <w:pPr>
+              <w:pStyle w:val="Code"/>
+            </w:pPr>
+            <w:r>
+              <w:tab/>
+            </w:r>
+            <w:r>
+              <w:tab/>
+              <w:t>Sanglanluot2();</w:t>
+            </w:r>
+          </w:p>
+          <w:p>
+            <w:pPr>
+              <w:pStyle w:val="Code"/>
+            </w:pPr>
+            <w:r>
+              <w:tab/>
+            </w:r>
+            <w:r>
+              <w:tab/>
+            </w:r>
+          </w:p>
+          <w:p>
+            <w:pPr>
+              <w:pStyle w:val="Code"/>
+            </w:pPr>
+            <w:r>
+              <w:t xml:space="preserve">  }</w:t>
+            </w:r>
+          </w:p>
+          <w:p>
+            <w:pPr>
+              <w:pStyle w:val="Code"/>
+            </w:pPr>
+            <w:r>
+              <w:t>}</w:t>
+            </w:r>
+          </w:p>
+          <w:p>
+            <w:pPr>
+              <w:pStyle w:val="Code"/>
+            </w:pPr>
+          </w:p>
+          <w:p>
+            <w:pPr>
+              <w:pStyle w:val="Code"/>
+            </w:pPr>
+            <w:r>
+              <w:t>void Sangden(){</w:t>
+            </w:r>
+          </w:p>
+          <w:p>
+            <w:pPr>
+              <w:pStyle w:val="Code"/>
+            </w:pPr>
+            <w:r>
+              <w:tab/>
+              <w:t>HAL_GPIO_WritePin (GPIOD, GPIO_PIN_0, GPIO_PIN_SET);</w:t>
+            </w:r>
+          </w:p>
+          <w:p>
+            <w:pPr>
+              <w:pStyle w:val="Code"/>
+            </w:pPr>
+            <w:r>
+              <w:tab/>
+              <w:t>HAL_GPIO_WritePin (GPIOD, GPIO_PIN_1, GPIO_PIN_SET);</w:t>
+            </w:r>
+          </w:p>
+          <w:p>
+            <w:pPr>
+              <w:pStyle w:val="Code"/>
+            </w:pPr>
+            <w:r>
+              <w:tab/>
+              <w:t>HAL_GPIO_WritePin (GPIOD, GPIO_PIN_2, GPIO_PIN_SET);</w:t>
+            </w:r>
+          </w:p>
+          <w:p>
+            <w:pPr>
+              <w:pStyle w:val="Code"/>
+            </w:pPr>
+            <w:r>
+              <w:tab/>
+              <w:t>HAL_GPIO_WritePin (GPIOD, GPIO_PIN_3, GPIO_PIN_SET);</w:t>
+            </w:r>
+          </w:p>
+          <w:p>
+            <w:pPr>
+              <w:pStyle w:val="Code"/>
+            </w:pPr>
+            <w:r>
+              <w:tab/>
+              <w:t>HAL_GPIO_WritePin (GPIOD, GPIO_PIN_4, GPIO_PIN_SET);</w:t>
+            </w:r>
+          </w:p>
+          <w:p>
+            <w:pPr>
+              <w:pStyle w:val="Code"/>
+            </w:pPr>
+            <w:r>
+              <w:tab/>
+              <w:t>HAL_GPIO_WritePin (GPIOD, GPIO_PIN_5, GPIO_PIN_SET);</w:t>
+            </w:r>
+          </w:p>
+          <w:p>
+            <w:pPr>
+              <w:pStyle w:val="Code"/>
+            </w:pPr>
+            <w:r>
+              <w:tab/>
+              <w:t>HAL_GPIO_WritePin (GPIOD, GPIO_PIN_6, GPIO_PIN_SET);</w:t>
+            </w:r>
+          </w:p>
+          <w:p>
+            <w:pPr>
+              <w:pStyle w:val="Code"/>
+            </w:pPr>
+            <w:r>
+              <w:tab/>
+              <w:t>HAL_GPIO_WritePin (GPIOD, GPIO_PIN_7, GPIO_PIN_SET);</w:t>
+            </w:r>
+          </w:p>
+          <w:p>
+            <w:pPr>
+              <w:pStyle w:val="Code"/>
+            </w:pPr>
+            <w:r>
+              <w:tab/>
+              <w:t>HAL_GPIO_WritePin (GPIOD, GPIO_PIN_8, GPIO_PIN_SET);</w:t>
+            </w:r>
+          </w:p>
+          <w:p>
+            <w:pPr>
+              <w:pStyle w:val="Code"/>
+            </w:pPr>
+            <w:r>
+              <w:tab/>
+              <w:t>HAL_GPIO_WritePin (GPIOD, GPIO_PIN_9, GPIO_PIN_SET);</w:t>
+            </w:r>
+          </w:p>
+          <w:p>
+            <w:pPr>
+              <w:pStyle w:val="Code"/>
+            </w:pPr>
+            <w:r>
+              <w:tab/>
+              <w:t>HAL_GPIO_WritePin (GPIOD, GPIO_PIN_10, GPIO_PIN_SET);</w:t>
+            </w:r>
+          </w:p>
+          <w:p>
+            <w:pPr>
+              <w:pStyle w:val="Code"/>
+            </w:pPr>
+            <w:r>
+              <w:lastRenderedPageBreak/>
+              <w:tab/>
+              <w:t>HAL_GPIO_WritePin (GPIOD, GPIO_PIN_11, GPIO_PIN_SET);</w:t>
+            </w:r>
+          </w:p>
+          <w:p>
+            <w:pPr>
+              <w:pStyle w:val="Code"/>
+            </w:pPr>
+            <w:r>
+              <w:tab/>
+              <w:t>HAL_GPIO_WritePin (GPIOD, GPIO_PIN_12, GPIO_PIN_SET);</w:t>
+            </w:r>
+          </w:p>
+          <w:p>
+            <w:pPr>
+              <w:pStyle w:val="Code"/>
+            </w:pPr>
+            <w:r>
+              <w:tab/>
+              <w:t>HAL_GPIO_WritePin (GPIOD, GPIO_PIN_13, GPIO_PIN_SET);</w:t>
+            </w:r>
+          </w:p>
+          <w:p>
+            <w:pPr>
+              <w:pStyle w:val="Code"/>
+            </w:pPr>
+            <w:r>
+              <w:tab/>
+              <w:t>HAL_GPIO_WritePin (GPIOD, GPIO_PIN_14, GPIO_PIN_SET);</w:t>
+            </w:r>
+          </w:p>
+          <w:p>
+            <w:pPr>
+              <w:pStyle w:val="Code"/>
+            </w:pPr>
+            <w:r>
+              <w:tab/>
+              <w:t>HAL_GPIO_WritePin (GPIOD, GPIO_PIN_15, GPIO_PIN_SET);</w:t>
+            </w:r>
+          </w:p>
+          <w:p>
+            <w:pPr>
+              <w:pStyle w:val="Code"/>
+            </w:pPr>
+            <w:r>
+              <w:tab/>
+            </w:r>
+          </w:p>
+          <w:p>
+            <w:pPr>
+              <w:pStyle w:val="Code"/>
+            </w:pPr>
+            <w:r>
+              <w:tab/>
+              <w:t>HAL_GPIO_WritePin (GPIOE, GPIO_PIN_0, GPIO_PIN_SET);</w:t>
+            </w:r>
+          </w:p>
+          <w:p>
+            <w:pPr>
+              <w:pStyle w:val="Code"/>
+            </w:pPr>
+            <w:r>
+              <w:tab/>
+              <w:t>HAL_GPIO_WritePin (GPIOE, GPIO_PIN_1, GPIO_PIN_SET);</w:t>
+            </w:r>
+          </w:p>
+          <w:p>
+            <w:pPr>
+              <w:pStyle w:val="Code"/>
+            </w:pPr>
+            <w:r>
+              <w:tab/>
+              <w:t>HAL_GPIO_WritePin (GPIOE, GPIO_PIN_2, GPIO_PIN_SET);</w:t>
+            </w:r>
+          </w:p>
+          <w:p>
+            <w:pPr>
+              <w:pStyle w:val="Code"/>
+            </w:pPr>
+            <w:r>
+              <w:tab/>
+              <w:t>HAL_GPIO_WritePin (GPIOE, GPIO_PIN_3, GPIO_PIN_SET);</w:t>
+            </w:r>
+          </w:p>
+          <w:p>
+            <w:pPr>
+              <w:pStyle w:val="Code"/>
+            </w:pPr>
+            <w:r>
+              <w:t>}</w:t>
+            </w:r>
+          </w:p>
+          <w:p>
+            <w:pPr>
+              <w:pStyle w:val="Code"/>
+            </w:pPr>
+          </w:p>
+          <w:p>
+            <w:pPr>
+              <w:pStyle w:val="Code"/>
+            </w:pPr>
+            <w:r>
+              <w:t>void Tatden(){</w:t>
+            </w:r>
+          </w:p>
+          <w:p>
+            <w:pPr>
+              <w:pStyle w:val="Code"/>
+            </w:pPr>
+            <w:r>
+              <w:tab/>
+              <w:t>HAL_GPIO_WritePin (GPIOD, GPIO_PIN_0, GPIO_PIN_RESET);</w:t>
+            </w:r>
+          </w:p>
+          <w:p>
+            <w:pPr>
+              <w:pStyle w:val="Code"/>
+            </w:pPr>
+            <w:r>
+              <w:tab/>
+              <w:t>HAL_GPIO_WritePin (GPIOD, GPIO_PIN_1, GPIO_PIN_RESET);</w:t>
+            </w:r>
+          </w:p>
+          <w:p>
+            <w:pPr>
+              <w:pStyle w:val="Code"/>
+            </w:pPr>
+            <w:r>
+              <w:tab/>
+              <w:t>HAL_GPIO_WritePin (GPIOD, GPIO_PIN_2, GPIO_PIN_RESET);</w:t>
+            </w:r>
+          </w:p>
+          <w:p>
+            <w:pPr>
+              <w:pStyle w:val="Code"/>
+            </w:pPr>
+            <w:r>
+              <w:tab/>
+              <w:t>HAL_GPIO_WritePin (GPIOD, GPIO_PIN_3, GPIO_PIN_RESET);</w:t>
+            </w:r>
+          </w:p>
+          <w:p>
+            <w:pPr>
+              <w:pStyle w:val="Code"/>
+            </w:pPr>
+            <w:r>
+              <w:tab/>
+              <w:t>HAL_GPIO_WritePin (GPIOD, GPIO_PIN_4, GPIO_PIN_RESET);</w:t>
+            </w:r>
+          </w:p>
+          <w:p>
+            <w:pPr>
+              <w:pStyle w:val="Code"/>
+            </w:pPr>
+            <w:r>
+              <w:tab/>
+              <w:t>HAL_GPIO_WritePin (GPIOD, GPIO_PIN_5, GPIO_PIN_RESET);</w:t>
+            </w:r>
+          </w:p>
+          <w:p>
+            <w:pPr>
+              <w:pStyle w:val="Code"/>
+            </w:pPr>
+            <w:r>
+              <w:tab/>
+              <w:t>HAL_GPIO_WritePin (GPIOD, GPIO_PIN_6, GPIO_PIN_RESET);</w:t>
+            </w:r>
+          </w:p>
+          <w:p>
+            <w:pPr>
+              <w:pStyle w:val="Code"/>
+            </w:pPr>
+            <w:r>
+              <w:tab/>
+              <w:t>HAL_GPIO_WritePin (GPIOD, GPIO_PIN_7, GPIO_PIN_RESET);</w:t>
+            </w:r>
+          </w:p>
+          <w:p>
+            <w:pPr>
+              <w:pStyle w:val="Code"/>
+            </w:pPr>
+            <w:r>
+              <w:tab/>
+              <w:t>HAL_GPIO_WritePin (GPIOD, GPIO_PIN_8, GPIO_PIN_RESET);</w:t>
+            </w:r>
+          </w:p>
+          <w:p>
+            <w:pPr>
+              <w:pStyle w:val="Code"/>
+            </w:pPr>
+            <w:r>
+              <w:tab/>
+              <w:t>HAL_GPIO_WritePin (GPIOD, GPIO_PIN_9, GPIO_PIN_RESET);</w:t>
+            </w:r>
+          </w:p>
+          <w:p>
+            <w:pPr>
+              <w:pStyle w:val="Code"/>
+            </w:pPr>
+            <w:r>
+              <w:tab/>
+              <w:t>HAL_GPIO_WritePin (GPIOD, GPIO_PIN_10, GPIO_PIN_RESET);</w:t>
+            </w:r>
+          </w:p>
+          <w:p>
+            <w:pPr>
+              <w:pStyle w:val="Code"/>
+            </w:pPr>
+            <w:r>
+              <w:tab/>
+              <w:t>HAL_GPIO_WritePin (GPIOD, GPIO_PIN_11, GPIO_PIN_RESET);</w:t>
+            </w:r>
+          </w:p>
+          <w:p>
+            <w:pPr>
+              <w:pStyle w:val="Code"/>
+            </w:pPr>
+            <w:r>
+              <w:tab/>
+              <w:t>HAL_GPIO_WritePin (GPIOD, GPIO_PIN_12, GPIO_PIN_RESET);</w:t>
+            </w:r>
+          </w:p>
+          <w:p>
+            <w:pPr>
+              <w:pStyle w:val="Code"/>
+            </w:pPr>
+            <w:r>
+              <w:tab/>
+              <w:t>HAL_GPIO_WritePin (GPIOD, GPIO_PIN_13, GPIO_PIN_RESET);</w:t>
+            </w:r>
+          </w:p>
+          <w:p>
+            <w:pPr>
+              <w:pStyle w:val="Code"/>
+            </w:pPr>
+            <w:r>
+              <w:tab/>
+              <w:t>HAL_GPIO_WritePin (GPIOD, GPIO_PIN_14, GPIO_PIN_RESET);</w:t>
+            </w:r>
+          </w:p>
+          <w:p>
+            <w:pPr>
+              <w:pStyle w:val="Code"/>
+            </w:pPr>
+            <w:r>
+              <w:tab/>
+              <w:t>HAL_GPIO_WritePin (GPIOD, GPIO_PIN_15, GPIO_PIN_RESET);</w:t>
+            </w:r>
+          </w:p>
+          <w:p>
+            <w:pPr>
+              <w:pStyle w:val="Code"/>
+            </w:pPr>
+            <w:r>
+              <w:tab/>
+            </w:r>
+          </w:p>
+          <w:p>
+            <w:pPr>
+              <w:pStyle w:val="Code"/>
+            </w:pPr>
+            <w:r>
+              <w:tab/>
+              <w:t>HAL_GPIO_WritePin (GPIOE, GPIO_PIN_0, GPIO_PIN_RESET);</w:t>
+            </w:r>
+          </w:p>
+          <w:p>
+            <w:pPr>
+              <w:pStyle w:val="Code"/>
+            </w:pPr>
+            <w:r>
+              <w:tab/>
+              <w:t>HAL_GPIO_WritePin (GPIOE, GPIO_PIN_1, GPIO_PIN_RESET);</w:t>
+            </w:r>
+          </w:p>
+          <w:p>
+            <w:pPr>
+              <w:pStyle w:val="Code"/>
+            </w:pPr>
+            <w:r>
+              <w:tab/>
+              <w:t>HAL_GPIO_WritePin (GPIOE, GPIO_PIN_2, GPIO_PIN_RESET);</w:t>
+            </w:r>
+          </w:p>
+          <w:p>
+            <w:pPr>
+              <w:pStyle w:val="Code"/>
+            </w:pPr>
+            <w:r>
+              <w:tab/>
+              <w:t>HAL_GPIO_WritePin (GPIOE, GPIO_PIN_3, GPIO_PIN_RESET);</w:t>
+            </w:r>
+          </w:p>
+          <w:p>
+            <w:pPr>
+              <w:pStyle w:val="Code"/>
+            </w:pPr>
+            <w:r>
+              <w:t>}</w:t>
+            </w:r>
+          </w:p>
+          <w:p>
+            <w:pPr>
+              <w:pStyle w:val="Code"/>
+            </w:pPr>
+          </w:p>
+          <w:p>
+            <w:pPr>
+              <w:pStyle w:val="Code"/>
+            </w:pPr>
+            <w:r>
+              <w:t>void Sanglanluot1(){</w:t>
+            </w:r>
+          </w:p>
+          <w:p>
+            <w:pPr>
+              <w:pStyle w:val="Code"/>
+            </w:pPr>
+            <w:r>
+              <w:tab/>
+              <w:t>Tatden();</w:t>
+            </w:r>
+          </w:p>
+          <w:p>
+            <w:pPr>
+              <w:pStyle w:val="Code"/>
+            </w:pPr>
+            <w:r>
+              <w:tab/>
+              <w:t>HAL_Delay(100);</w:t>
+            </w:r>
+          </w:p>
+          <w:p>
+            <w:pPr>
+              <w:pStyle w:val="Code"/>
+            </w:pPr>
+            <w:r>
+              <w:tab/>
+              <w:t>HAL_GPIO_WritePin (GPIOD, GPIO_PIN_0, GPIO_PIN_SET);</w:t>
+            </w:r>
+          </w:p>
+          <w:p>
+            <w:pPr>
+              <w:pStyle w:val="Code"/>
+            </w:pPr>
+            <w:r>
+              <w:tab/>
+              <w:t>HAL_Delay(100);</w:t>
+            </w:r>
+          </w:p>
+          <w:p>
+            <w:pPr>
+              <w:pStyle w:val="Code"/>
+            </w:pPr>
+            <w:r>
+              <w:tab/>
+              <w:t>HAL_GPIO_WritePin (GPIOD, GPIO_PIN_1, GPIO_PIN_SET);</w:t>
+            </w:r>
+          </w:p>
+          <w:p>
+            <w:pPr>
+              <w:pStyle w:val="Code"/>
+            </w:pPr>
+            <w:r>
+              <w:tab/>
+              <w:t>HAL_Delay(100);</w:t>
+            </w:r>
+          </w:p>
+          <w:p>
+            <w:pPr>
+              <w:pStyle w:val="Code"/>
+            </w:pPr>
+            <w:r>
+              <w:tab/>
+              <w:t>HAL_GPIO_WritePin (GPIOD, GPIO_PIN_2, GPIO_PIN_SET);</w:t>
+            </w:r>
+          </w:p>
+          <w:p>
+            <w:pPr>
+              <w:pStyle w:val="Code"/>
+            </w:pPr>
+            <w:r>
+              <w:tab/>
+              <w:t>HAL_Delay(100);</w:t>
+            </w:r>
+          </w:p>
+          <w:p>
+            <w:pPr>
+              <w:pStyle w:val="Code"/>
+            </w:pPr>
+            <w:r>
+              <w:tab/>
+              <w:t>HAL_GPIO_WritePin (GPIOD, GPIO_PIN_3, GPIO_PIN_SET);</w:t>
+            </w:r>
+          </w:p>
+          <w:p>
+            <w:pPr>
+              <w:pStyle w:val="Code"/>
+            </w:pPr>
+            <w:r>
+              <w:tab/>
+              <w:t>HAL_Delay(100);</w:t>
+            </w:r>
+          </w:p>
+          <w:p>
+            <w:pPr>
+              <w:pStyle w:val="Code"/>
+            </w:pPr>
+            <w:r>
+              <w:tab/>
+              <w:t>HAL_GPIO_WritePin (GPIOD, GPIO_PIN_4, GPIO_PIN_SET);</w:t>
+            </w:r>
+          </w:p>
+          <w:p>
+            <w:pPr>
+              <w:pStyle w:val="Code"/>
+            </w:pPr>
+            <w:r>
+              <w:tab/>
+              <w:t>HAL_Delay(100);</w:t>
+            </w:r>
+          </w:p>
+          <w:p>
+            <w:pPr>
+              <w:pStyle w:val="Code"/>
+            </w:pPr>
+            <w:r>
+              <w:tab/>
+              <w:t>HAL_GPIO_WritePin (GPIOD, GPIO_PIN_5, GPIO_PIN_SET);</w:t>
+            </w:r>
+          </w:p>
+          <w:p>
+            <w:pPr>
+              <w:pStyle w:val="Code"/>
+            </w:pPr>
+            <w:r>
+              <w:tab/>
+              <w:t>HAL_Delay(100);</w:t>
+            </w:r>
+          </w:p>
+          <w:p>
+            <w:pPr>
+              <w:pStyle w:val="Code"/>
+            </w:pPr>
+            <w:r>
+              <w:tab/>
+              <w:t>HAL_GPIO_WritePin (GPIOD, GPIO_PIN_6, GPIO_PIN_SET);</w:t>
+            </w:r>
+          </w:p>
+          <w:p>
+            <w:pPr>
+              <w:pStyle w:val="Code"/>
+            </w:pPr>
+            <w:r>
+              <w:tab/>
+              <w:t>HAL_Delay(100);</w:t>
+            </w:r>
+          </w:p>
+          <w:p>
+            <w:pPr>
+              <w:pStyle w:val="Code"/>
+            </w:pPr>
+            <w:r>
+              <w:tab/>
+              <w:t>HAL_GPIO_WritePin (GPIOD, GPIO_PIN_7, GPIO_PIN_SET);</w:t>
+            </w:r>
+          </w:p>
+          <w:p>
+            <w:pPr>
+              <w:pStyle w:val="Code"/>
+            </w:pPr>
+            <w:r>
+              <w:tab/>
+              <w:t>HAL_Delay(100);</w:t>
+            </w:r>
+          </w:p>
+          <w:p>
+            <w:pPr>
+              <w:pStyle w:val="Code"/>
+            </w:pPr>
+            <w:r>
+              <w:tab/>
+              <w:t>HAL_GPIO_WritePin (GPIOD, GPIO_PIN_8, GPIO_PIN_SET);</w:t>
+            </w:r>
+          </w:p>
+          <w:p>
+            <w:pPr>
+              <w:pStyle w:val="Code"/>
+            </w:pPr>
+            <w:r>
+              <w:tab/>
+              <w:t>HAL_Delay(100);</w:t>
+            </w:r>
+          </w:p>
+          <w:p>
+            <w:pPr>
+              <w:pStyle w:val="Code"/>
+            </w:pPr>
+            <w:r>
+              <w:tab/>
+              <w:t>HAL_GPIO_WritePin (GPIOD, GPIO_PIN_9, GPIO_PIN_SET);</w:t>
+            </w:r>
+          </w:p>
+          <w:p>
+            <w:pPr>
+              <w:pStyle w:val="Code"/>
+            </w:pPr>
+            <w:r>
+              <w:tab/>
+              <w:t>HAL_Delay(100);</w:t>
+            </w:r>
+          </w:p>
+          <w:p>
+            <w:pPr>
+              <w:pStyle w:val="Code"/>
+            </w:pPr>
+            <w:r>
+              <w:tab/>
+              <w:t>HAL_GPIO_WritePin (GPIOD, GPIO_PIN_10, GPIO_PIN_SET);</w:t>
+            </w:r>
+          </w:p>
+          <w:p>
+            <w:pPr>
+              <w:pStyle w:val="Code"/>
+            </w:pPr>
+            <w:r>
+              <w:tab/>
+              <w:t>HAL_Delay(100);</w:t>
+            </w:r>
+          </w:p>
+          <w:p>
+            <w:pPr>
+              <w:pStyle w:val="Code"/>
+            </w:pPr>
+            <w:r>
+              <w:tab/>
+              <w:t>HAL_GPIO_WritePin (GPIOD, GPIO_PIN_11, GPIO_PIN_SET);</w:t>
+            </w:r>
+          </w:p>
+          <w:p>
+            <w:pPr>
+              <w:pStyle w:val="Code"/>
+            </w:pPr>
+            <w:r>
+              <w:tab/>
+              <w:t>HAL_Delay(100);</w:t>
+            </w:r>
+          </w:p>
+          <w:p>
+            <w:pPr>
+              <w:pStyle w:val="Code"/>
+            </w:pPr>
+            <w:r>
+              <w:tab/>
+              <w:t>HAL_GPIO_WritePin (GPIOD, GPIO_PIN_12, GPIO_PIN_SET);</w:t>
+            </w:r>
+          </w:p>
+          <w:p>
+            <w:pPr>
+              <w:pStyle w:val="Code"/>
+            </w:pPr>
+            <w:r>
+              <w:tab/>
+              <w:t>HAL_Delay(100);</w:t>
+            </w:r>
+          </w:p>
+          <w:p>
+            <w:pPr>
+              <w:pStyle w:val="Code"/>
+            </w:pPr>
+            <w:r>
+              <w:tab/>
+              <w:t>HAL_GPIO_WritePin (GPIOD, GPIO_PIN_13, GPIO_PIN_SET);</w:t>
+            </w:r>
+          </w:p>
+          <w:p>
+            <w:pPr>
+              <w:pStyle w:val="Code"/>
+            </w:pPr>
+            <w:r>
+              <w:tab/>
+              <w:t>HAL_Delay(100);</w:t>
+            </w:r>
+          </w:p>
+          <w:p>
+            <w:pPr>
+              <w:pStyle w:val="Code"/>
+            </w:pPr>
+            <w:r>
+              <w:tab/>
+              <w:t>HAL_GPIO_WritePin (GPIOD, GPIO_PIN_14, GPIO_PIN_SET);</w:t>
+            </w:r>
+          </w:p>
+          <w:p>
+            <w:pPr>
+              <w:pStyle w:val="Code"/>
+            </w:pPr>
+            <w:r>
+              <w:tab/>
+              <w:t>HAL_Delay(100);</w:t>
+            </w:r>
+          </w:p>
+          <w:p>
+            <w:pPr>
+              <w:pStyle w:val="Code"/>
+            </w:pPr>
+            <w:r>
+              <w:tab/>
+              <w:t>HAL_GPIO_WritePin (GPIOD, GPIO_PIN_15, GPIO_PIN_SET);</w:t>
+            </w:r>
+          </w:p>
+          <w:p>
+            <w:pPr>
+              <w:pStyle w:val="Code"/>
+            </w:pPr>
+            <w:r>
+              <w:lastRenderedPageBreak/>
+              <w:tab/>
+              <w:t>HAL_Delay(100);</w:t>
+            </w:r>
+          </w:p>
+          <w:p>
+            <w:pPr>
+              <w:pStyle w:val="Code"/>
+            </w:pPr>
+            <w:r>
+              <w:tab/>
+              <w:t>HAL_GPIO_WritePin (GPIOE, GPIO_PIN_0, GPIO_PIN_SET);</w:t>
+            </w:r>
+          </w:p>
+          <w:p>
+            <w:pPr>
+              <w:pStyle w:val="Code"/>
+            </w:pPr>
+            <w:r>
+              <w:tab/>
+              <w:t>HAL_Delay(100);</w:t>
+            </w:r>
+          </w:p>
+          <w:p>
+            <w:pPr>
+              <w:pStyle w:val="Code"/>
+            </w:pPr>
+            <w:r>
+              <w:tab/>
+              <w:t>HAL_GPIO_WritePin (GPIOE, GPIO_PIN_1, GPIO_PIN_SET);</w:t>
+            </w:r>
+          </w:p>
+          <w:p>
+            <w:pPr>
+              <w:pStyle w:val="Code"/>
+            </w:pPr>
+            <w:r>
+              <w:tab/>
+              <w:t>HAL_Delay(100);</w:t>
+            </w:r>
+          </w:p>
+          <w:p>
+            <w:pPr>
+              <w:pStyle w:val="Code"/>
+            </w:pPr>
+            <w:r>
+              <w:tab/>
+              <w:t>HAL_GPIO_WritePin (GPIOE, GPIO_PIN_2, GPIO_PIN_SET);</w:t>
+            </w:r>
+          </w:p>
+          <w:p>
+            <w:pPr>
+              <w:pStyle w:val="Code"/>
+            </w:pPr>
+            <w:r>
+              <w:tab/>
+              <w:t>HAL_Delay(100);</w:t>
+            </w:r>
+          </w:p>
+          <w:p>
+            <w:pPr>
+              <w:pStyle w:val="Code"/>
+            </w:pPr>
+            <w:r>
+              <w:tab/>
+              <w:t>HAL_GPIO_WritePin (GPIOE, GPIO_PIN_3, GPIO_PIN_SET);</w:t>
+            </w:r>
+          </w:p>
+          <w:p>
+            <w:pPr>
+              <w:pStyle w:val="Code"/>
+            </w:pPr>
+            <w:r>
+              <w:tab/>
+              <w:t>HAL_Delay(100);</w:t>
+            </w:r>
+          </w:p>
+          <w:p>
+            <w:pPr>
+              <w:pStyle w:val="Code"/>
+            </w:pPr>
+            <w:r>
+              <w:t>}</w:t>
+            </w:r>
+          </w:p>
+          <w:p>
+            <w:pPr>
+              <w:pStyle w:val="Code"/>
+            </w:pPr>
+            <w:r>
+              <w:t>void Sanglanluot2(){</w:t>
+            </w:r>
+          </w:p>
+          <w:p>
+            <w:pPr>
+              <w:pStyle w:val="Code"/>
+            </w:pPr>
+            <w:r>
+              <w:tab/>
+            </w:r>
+            <w:r>
+              <w:tab/>
+              <w:t>Tatden();</w:t>
+            </w:r>
+          </w:p>
+          <w:p>
+            <w:pPr>
+              <w:pStyle w:val="Code"/>
+            </w:pPr>
+            <w:r>
+              <w:tab/>
+              <w:t>HAL_Delay(100);</w:t>
+            </w:r>
+          </w:p>
+          <w:p>
+            <w:pPr>
+              <w:pStyle w:val="Code"/>
+            </w:pPr>
+            <w:r>
+              <w:tab/>
+            </w:r>
+          </w:p>
+          <w:p>
+            <w:pPr>
+              <w:pStyle w:val="Code"/>
+            </w:pPr>
+            <w:r>
+              <w:tab/>
+              <w:t>HAL_GPIO_WritePin (GPIOD, GPIO_PIN_0, GPIO_PIN_SET);</w:t>
+            </w:r>
+          </w:p>
+          <w:p>
+            <w:pPr>
+              <w:pStyle w:val="Code"/>
+            </w:pPr>
+            <w:r>
+              <w:tab/>
+              <w:t>HAL_Delay(100);</w:t>
+            </w:r>
+          </w:p>
+          <w:p>
+            <w:pPr>
+              <w:pStyle w:val="Code"/>
+            </w:pPr>
+            <w:r>
+              <w:tab/>
+              <w:t>HAL_GPIO_WritePin (GPIOD, GPIO_PIN_0, GPIO_PIN_RESET);</w:t>
+            </w:r>
+          </w:p>
+          <w:p>
+            <w:pPr>
+              <w:pStyle w:val="Code"/>
+            </w:pPr>
+            <w:r>
+              <w:tab/>
+            </w:r>
+          </w:p>
+          <w:p>
+            <w:pPr>
+              <w:pStyle w:val="Code"/>
+            </w:pPr>
+            <w:r>
+              <w:tab/>
+              <w:t>HAL_GPIO_WritePin (GPIOD, GPIO_PIN_1, GPIO_PIN_SET);</w:t>
+            </w:r>
+          </w:p>
+          <w:p>
+            <w:pPr>
+              <w:pStyle w:val="Code"/>
+            </w:pPr>
+            <w:r>
+              <w:tab/>
+              <w:t>HAL_Delay(100);</w:t>
+            </w:r>
+          </w:p>
+          <w:p>
+            <w:pPr>
+              <w:pStyle w:val="Code"/>
+            </w:pPr>
+            <w:r>
+              <w:tab/>
+              <w:t>HAL_GPIO_WritePin (GPIOD, GPIO_PIN_1, GPIO_PIN_RESET);</w:t>
+            </w:r>
+          </w:p>
+          <w:p>
+            <w:pPr>
+              <w:pStyle w:val="Code"/>
+            </w:pPr>
+            <w:r>
+              <w:tab/>
+            </w:r>
+          </w:p>
+          <w:p>
+            <w:pPr>
+              <w:pStyle w:val="Code"/>
+            </w:pPr>
+            <w:r>
+              <w:tab/>
+              <w:t>HAL_GPIO_WritePin (GPIOD, GPIO_PIN_2, GPIO_PIN_SET);</w:t>
+            </w:r>
+          </w:p>
+          <w:p>
+            <w:pPr>
+              <w:pStyle w:val="Code"/>
+            </w:pPr>
+            <w:r>
+              <w:tab/>
+              <w:t>HAL_Delay(100);</w:t>
+            </w:r>
+          </w:p>
+          <w:p>
+            <w:pPr>
+              <w:pStyle w:val="Code"/>
+            </w:pPr>
+            <w:r>
+              <w:tab/>
+              <w:t>HAL_GPIO_WritePin (GPIOD, GPIO_PIN_2, GPIO_PIN_RESET);</w:t>
+            </w:r>
+          </w:p>
+          <w:p>
+            <w:pPr>
+              <w:pStyle w:val="Code"/>
+            </w:pPr>
+            <w:r>
+              <w:tab/>
+            </w:r>
+          </w:p>
+          <w:p>
+            <w:pPr>
+              <w:pStyle w:val="Code"/>
+            </w:pPr>
+            <w:r>
+              <w:tab/>
+              <w:t>HAL_GPIO_WritePin (GPIOD, GPIO_PIN_3, GPIO_PIN_SET);</w:t>
+            </w:r>
+          </w:p>
+          <w:p>
+            <w:pPr>
+              <w:pStyle w:val="Code"/>
+            </w:pPr>
+            <w:r>
+              <w:tab/>
+              <w:t>HAL_Delay(100);</w:t>
+            </w:r>
+          </w:p>
+          <w:p>
+            <w:pPr>
+              <w:pStyle w:val="Code"/>
+            </w:pPr>
+            <w:r>
+              <w:tab/>
+              <w:t>HAL_GPIO_WritePin (GPIOD, GPIO_PIN_3, GPIO_PIN_RESET);</w:t>
+            </w:r>
+          </w:p>
+          <w:p>
+            <w:pPr>
+              <w:pStyle w:val="Code"/>
+            </w:pPr>
+            <w:r>
+              <w:tab/>
+            </w:r>
+          </w:p>
+          <w:p>
+            <w:pPr>
+              <w:pStyle w:val="Code"/>
+            </w:pPr>
+            <w:r>
+              <w:tab/>
+              <w:t>HAL_GPIO_WritePin (GPIOD, GPIO_PIN_4, GPIO_PIN_SET);</w:t>
+            </w:r>
+          </w:p>
+          <w:p>
+            <w:pPr>
+              <w:pStyle w:val="Code"/>
+            </w:pPr>
+            <w:r>
+              <w:tab/>
+              <w:t>HAL_Delay(100);</w:t>
+            </w:r>
+          </w:p>
+          <w:p>
+            <w:pPr>
+              <w:pStyle w:val="Code"/>
+            </w:pPr>
+            <w:r>
+              <w:tab/>
+              <w:t>HAL_GPIO_WritePin (GPIOD, GPIO_PIN_4, GPIO_PIN_RESET);</w:t>
+            </w:r>
+          </w:p>
+          <w:p>
+            <w:pPr>
+              <w:pStyle w:val="Code"/>
+            </w:pPr>
+            <w:r>
+              <w:tab/>
+            </w:r>
+          </w:p>
+          <w:p>
+            <w:pPr>
+              <w:pStyle w:val="Code"/>
+            </w:pPr>
+            <w:r>
+              <w:tab/>
+              <w:t>HAL_GPIO_WritePin (GPIOD, GPIO_PIN_5, GPIO_PIN_SET);</w:t>
+            </w:r>
+          </w:p>
+          <w:p>
+            <w:pPr>
+              <w:pStyle w:val="Code"/>
+            </w:pPr>
+            <w:r>
+              <w:lastRenderedPageBreak/>
+              <w:tab/>
+              <w:t>HAL_Delay(100);</w:t>
+            </w:r>
+          </w:p>
+          <w:p>
+            <w:pPr>
+              <w:pStyle w:val="Code"/>
+            </w:pPr>
+            <w:r>
+              <w:tab/>
+              <w:t>HAL_GPIO_WritePin (GPIOD, GPIO_PIN_5, GPIO_PIN_RESET);</w:t>
+            </w:r>
+          </w:p>
+          <w:p>
+            <w:pPr>
+              <w:pStyle w:val="Code"/>
+            </w:pPr>
+            <w:r>
+              <w:tab/>
+            </w:r>
+          </w:p>
+          <w:p>
+            <w:pPr>
+              <w:pStyle w:val="Code"/>
+            </w:pPr>
+            <w:r>
+              <w:tab/>
+              <w:t>HAL_GPIO_WritePin (GPIOD, GPIO_PIN_6, GPIO_PIN_SET);</w:t>
+            </w:r>
+          </w:p>
+          <w:p>
+            <w:pPr>
+              <w:pStyle w:val="Code"/>
+            </w:pPr>
+            <w:r>
+              <w:tab/>
+              <w:t>HAL_Delay(100);</w:t>
+            </w:r>
+          </w:p>
+          <w:p>
+            <w:pPr>
+              <w:pStyle w:val="Code"/>
+            </w:pPr>
+            <w:r>
+              <w:tab/>
+              <w:t>HAL_GPIO_WritePin (GPIOD, GPIO_PIN_6, GPIO_PIN_RESET);</w:t>
+            </w:r>
+          </w:p>
+          <w:p>
+            <w:pPr>
+              <w:pStyle w:val="Code"/>
+            </w:pPr>
+            <w:r>
+              <w:tab/>
+            </w:r>
+          </w:p>
+          <w:p>
+            <w:pPr>
+              <w:pStyle w:val="Code"/>
+            </w:pPr>
+            <w:r>
+              <w:tab/>
+              <w:t>HAL_GPIO_WritePin (GPIOD, GPIO_PIN_7, GPIO_PIN_SET);</w:t>
+            </w:r>
+          </w:p>
+          <w:p>
+            <w:pPr>
+              <w:pStyle w:val="Code"/>
+            </w:pPr>
+            <w:r>
+              <w:tab/>
+              <w:t>HAL_Delay(100);</w:t>
+            </w:r>
+          </w:p>
+          <w:p>
+            <w:pPr>
+              <w:pStyle w:val="Code"/>
+            </w:pPr>
+            <w:r>
+              <w:tab/>
+              <w:t>HAL_GPIO_WritePin (GPIOD, GPIO_PIN_7, GPIO_PIN_RESET);</w:t>
+            </w:r>
+          </w:p>
+          <w:p>
+            <w:pPr>
+              <w:pStyle w:val="Code"/>
+            </w:pPr>
+            <w:r>
+              <w:tab/>
+            </w:r>
+          </w:p>
+          <w:p>
+            <w:pPr>
+              <w:pStyle w:val="Code"/>
+            </w:pPr>
+            <w:r>
+              <w:tab/>
+              <w:t>HAL_GPIO_WritePin (GPIOD, GPIO_PIN_8, GPIO_PIN_SET);</w:t>
+            </w:r>
+          </w:p>
+          <w:p>
+            <w:pPr>
+              <w:pStyle w:val="Code"/>
+            </w:pPr>
+            <w:r>
+              <w:tab/>
+              <w:t>HAL_Delay(100);</w:t>
+            </w:r>
+          </w:p>
+          <w:p>
+            <w:pPr>
+              <w:pStyle w:val="Code"/>
+            </w:pPr>
+            <w:r>
+              <w:tab/>
+              <w:t>HAL_GPIO_WritePin (GPIOD, GPIO_PIN_8, GPIO_PIN_RESET);</w:t>
+            </w:r>
+          </w:p>
+          <w:p>
+            <w:pPr>
+              <w:pStyle w:val="Code"/>
+            </w:pPr>
+            <w:r>
+              <w:tab/>
+            </w:r>
+          </w:p>
+          <w:p>
+            <w:pPr>
+              <w:pStyle w:val="Code"/>
+            </w:pPr>
+            <w:r>
+              <w:tab/>
+              <w:t>HAL_GPIO_WritePin (GPIOD, GPIO_PIN_9, GPIO_PIN_SET);</w:t>
+            </w:r>
+          </w:p>
+          <w:p>
+            <w:pPr>
+              <w:pStyle w:val="Code"/>
+            </w:pPr>
+            <w:r>
+              <w:tab/>
+              <w:t>HAL_Delay(100);</w:t>
+            </w:r>
+          </w:p>
+          <w:p>
+            <w:pPr>
+              <w:pStyle w:val="Code"/>
+            </w:pPr>
+            <w:r>
+              <w:tab/>
+              <w:t>HAL_GPIO_WritePin (GPIOD, GPIO_PIN_9, GPIO_PIN_RESET);</w:t>
+            </w:r>
+          </w:p>
+          <w:p>
+            <w:pPr>
+              <w:pStyle w:val="Code"/>
+            </w:pPr>
+            <w:r>
+              <w:tab/>
+            </w:r>
+          </w:p>
+          <w:p>
+            <w:pPr>
+              <w:pStyle w:val="Code"/>
+            </w:pPr>
+            <w:r>
+              <w:tab/>
+              <w:t>HAL_GPIO_WritePin (GPIOD, GPIO_PIN_10, GPIO_PIN_SET);</w:t>
+            </w:r>
+          </w:p>
+          <w:p>
+            <w:pPr>
+              <w:pStyle w:val="Code"/>
+            </w:pPr>
+            <w:r>
+              <w:tab/>
+              <w:t>HAL_Delay(100);</w:t>
+            </w:r>
+          </w:p>
+          <w:p>
+            <w:pPr>
+              <w:pStyle w:val="Code"/>
+            </w:pPr>
+            <w:r>
+              <w:tab/>
+              <w:t>HAL_GPIO_WritePin (GPIOD, GPIO_PIN_10, GPIO_PIN_RESET);</w:t>
+            </w:r>
+          </w:p>
+          <w:p>
+            <w:pPr>
+              <w:pStyle w:val="Code"/>
+            </w:pPr>
+            <w:r>
+              <w:tab/>
+            </w:r>
+          </w:p>
+          <w:p>
+            <w:pPr>
+              <w:pStyle w:val="Code"/>
+            </w:pPr>
+            <w:r>
+              <w:tab/>
+              <w:t>HAL_GPIO_WritePin (GPIOD, GPIO_PIN_11, GPIO_PIN_SET);</w:t>
+            </w:r>
+          </w:p>
+          <w:p>
+            <w:pPr>
+              <w:pStyle w:val="Code"/>
+            </w:pPr>
+            <w:r>
+              <w:tab/>
+              <w:t>HAL_Delay(100);</w:t>
+            </w:r>
+          </w:p>
+          <w:p>
+            <w:pPr>
+              <w:pStyle w:val="Code"/>
+            </w:pPr>
+            <w:r>
+              <w:tab/>
+              <w:t>HAL_GPIO_WritePin (GPIOD, GPIO_PIN_11, GPIO_PIN_RESET);</w:t>
+            </w:r>
+          </w:p>
+          <w:p>
+            <w:pPr>
+              <w:pStyle w:val="Code"/>
+            </w:pPr>
+            <w:r>
+              <w:tab/>
+            </w:r>
+          </w:p>
+          <w:p>
+            <w:pPr>
+              <w:pStyle w:val="Code"/>
+            </w:pPr>
+            <w:r>
+              <w:tab/>
+              <w:t>HAL_GPIO_WritePin (GPIOD, GPIO_PIN_12, GPIO_PIN_SET);</w:t>
+            </w:r>
+          </w:p>
+          <w:p>
+            <w:pPr>
+              <w:pStyle w:val="Code"/>
+            </w:pPr>
+            <w:r>
+              <w:tab/>
+              <w:t>HAL_Delay(100);</w:t>
+            </w:r>
+          </w:p>
+          <w:p>
+            <w:pPr>
+              <w:pStyle w:val="Code"/>
+            </w:pPr>
+            <w:r>
+              <w:tab/>
+              <w:t>HAL_GPIO_WritePin (GPIOD, GPIO_PIN_12, GPIO_PIN_RESET);</w:t>
+            </w:r>
+          </w:p>
+          <w:p>
+            <w:pPr>
+              <w:pStyle w:val="Code"/>
+            </w:pPr>
+            <w:r>
+              <w:tab/>
+            </w:r>
+          </w:p>
+          <w:p>
+            <w:pPr>
+              <w:pStyle w:val="Code"/>
+            </w:pPr>
+            <w:r>
+              <w:tab/>
+              <w:t>HAL_GPIO_WritePin (GPIOD, GPIO_PIN_13, GPIO_PIN_SET);</w:t>
+            </w:r>
+          </w:p>
+          <w:p>
+            <w:pPr>
+              <w:pStyle w:val="Code"/>
+            </w:pPr>
+            <w:r>
+              <w:tab/>
+              <w:t>HAL_Delay(100);</w:t>
+            </w:r>
+          </w:p>
+          <w:p>
+            <w:pPr>
+              <w:pStyle w:val="Code"/>
+            </w:pPr>
+            <w:r>
+              <w:tab/>
+              <w:t>HAL_GPIO_WritePin (GPIOD, GPIO_PIN_13, GPIO_PIN_RESET);</w:t>
+            </w:r>
+          </w:p>
+          <w:p>
+            <w:pPr>
+              <w:pStyle w:val="Code"/>
+            </w:pPr>
+            <w:r>
+              <w:tab/>
+            </w:r>
+          </w:p>
+          <w:p>
+            <w:pPr>
+              <w:pStyle w:val="Code"/>
+            </w:pPr>
+            <w:r>
+              <w:lastRenderedPageBreak/>
+              <w:tab/>
+              <w:t>HAL_GPIO_WritePin (GPIOD, GPIO_PIN_14, GPIO_PIN_SET);</w:t>
+            </w:r>
+          </w:p>
+          <w:p>
+            <w:pPr>
+              <w:pStyle w:val="Code"/>
+            </w:pPr>
+            <w:r>
+              <w:tab/>
+              <w:t>HAL_Delay(100);</w:t>
+            </w:r>
+          </w:p>
+          <w:p>
+            <w:pPr>
+              <w:pStyle w:val="Code"/>
+            </w:pPr>
+            <w:r>
+              <w:tab/>
+              <w:t>HAL_GPIO_WritePin (GPIOD, GPIO_PIN_14, GPIO_PIN_RESET);</w:t>
+            </w:r>
+          </w:p>
+          <w:p>
+            <w:pPr>
+              <w:pStyle w:val="Code"/>
+            </w:pPr>
+            <w:r>
+              <w:tab/>
+            </w:r>
+          </w:p>
+          <w:p>
+            <w:pPr>
+              <w:pStyle w:val="Code"/>
+            </w:pPr>
+            <w:r>
+              <w:tab/>
+              <w:t>HAL_GPIO_WritePin (GPIOD, GPIO_PIN_15, GPIO_PIN_SET);</w:t>
+            </w:r>
+          </w:p>
+          <w:p>
+            <w:pPr>
+              <w:pStyle w:val="Code"/>
+            </w:pPr>
+            <w:r>
+              <w:tab/>
+              <w:t>HAL_Delay(100);</w:t>
+            </w:r>
+          </w:p>
+          <w:p>
+            <w:pPr>
+              <w:pStyle w:val="Code"/>
+            </w:pPr>
+            <w:r>
+              <w:tab/>
+              <w:t>HAL_GPIO_WritePin (GPIOD, GPIO_PIN_15, GPIO_PIN_RESET);</w:t>
+            </w:r>
+          </w:p>
+          <w:p>
+            <w:pPr>
+              <w:pStyle w:val="Code"/>
+            </w:pPr>
+            <w:r>
+              <w:tab/>
+            </w:r>
+          </w:p>
+          <w:p>
+            <w:pPr>
+              <w:pStyle w:val="Code"/>
+            </w:pPr>
+            <w:r>
+              <w:tab/>
+              <w:t>HAL_GPIO_WritePin (GPIOE, GPIO_PIN_0, GPIO_PIN_SET);</w:t>
+            </w:r>
+          </w:p>
+          <w:p>
+            <w:pPr>
+              <w:pStyle w:val="Code"/>
+            </w:pPr>
+            <w:r>
+              <w:tab/>
+              <w:t>HAL_Delay(100);</w:t>
+            </w:r>
+          </w:p>
+          <w:p>
+            <w:pPr>
+              <w:pStyle w:val="Code"/>
+            </w:pPr>
+            <w:r>
+              <w:tab/>
+              <w:t>HAL_GPIO_WritePin (GPIOE, GPIO_PIN_0, GPIO_PIN_RESET);</w:t>
+            </w:r>
+          </w:p>
+          <w:p>
+            <w:pPr>
+              <w:pStyle w:val="Code"/>
+            </w:pPr>
+            <w:r>
+              <w:tab/>
+            </w:r>
+          </w:p>
+          <w:p>
+            <w:pPr>
+              <w:pStyle w:val="Code"/>
+            </w:pPr>
+            <w:r>
+              <w:tab/>
+              <w:t>HAL_GPIO_WritePin (GPIOE, GPIO_PIN_1, GPIO_PIN_SET);</w:t>
+            </w:r>
+          </w:p>
+          <w:p>
+            <w:pPr>
+              <w:pStyle w:val="Code"/>
+            </w:pPr>
+            <w:r>
+              <w:tab/>
+              <w:t>HAL_Delay(100);</w:t>
+            </w:r>
+          </w:p>
+          <w:p>
+            <w:pPr>
+              <w:pStyle w:val="Code"/>
+            </w:pPr>
+            <w:r>
+              <w:tab/>
+              <w:t>HAL_GPIO_WritePin (GPIOE, GPIO_PIN_1, GPIO_PIN_RESET);</w:t>
+            </w:r>
+          </w:p>
+          <w:p>
+            <w:pPr>
+              <w:pStyle w:val="Code"/>
+            </w:pPr>
+            <w:r>
+              <w:tab/>
+            </w:r>
+          </w:p>
+          <w:p>
+            <w:pPr>
+              <w:pStyle w:val="Code"/>
+            </w:pPr>
+            <w:r>
+              <w:tab/>
+              <w:t>HAL_GPIO_WritePin (GPIOE, GPIO_PIN_2, GPIO_PIN_SET);</w:t>
+            </w:r>
+          </w:p>
+          <w:p>
+            <w:pPr>
+              <w:pStyle w:val="Code"/>
+            </w:pPr>
+            <w:r>
+              <w:tab/>
+              <w:t>HAL_Delay(100);</w:t>
+            </w:r>
+          </w:p>
+          <w:p>
+            <w:pPr>
+              <w:pStyle w:val="Code"/>
+            </w:pPr>
+            <w:r>
+              <w:tab/>
+              <w:t>HAL_GPIO_WritePin (GPIOE, GPIO_PIN_2, GPIO_PIN_RESET);</w:t>
+            </w:r>
+          </w:p>
+          <w:p>
+            <w:pPr>
+              <w:pStyle w:val="Code"/>
+            </w:pPr>
+            <w:r>
+              <w:tab/>
+            </w:r>
+          </w:p>
+          <w:p>
+            <w:pPr>
+              <w:pStyle w:val="Code"/>
+            </w:pPr>
+            <w:r>
+              <w:tab/>
+              <w:t>HAL_GPIO_WritePin (GPIOE, GPIO_PIN_3, GPIO_PIN_SET);</w:t>
+            </w:r>
+          </w:p>
+          <w:p>
+            <w:pPr>
+              <w:pStyle w:val="Code"/>
+            </w:pPr>
+            <w:r>
+              <w:tab/>
+              <w:t>HAL_Delay(100);</w:t>
+            </w:r>
+          </w:p>
+          <w:p>
+            <w:pPr>
+              <w:pStyle w:val="Code"/>
+            </w:pPr>
+            <w:r>
+              <w:tab/>
+              <w:t>HAL_GPIO_WritePin (GPIOE, GPIO_PIN_3, GPIO_PIN_RESET);</w:t>
+            </w:r>
+          </w:p>
+          <w:p>
+            <w:pPr>
+              <w:pStyle w:val="Code"/>
+            </w:pPr>
+            <w:r>
+              <w:t>}</w:t>
+            </w:r>
           </w:p>
         </w:tc>
       </w:tr>
@@ -8206,7 +10224,7 @@
         <v:path o:extrusionok="f" gradientshapeok="t" o:connecttype="rect"/>
         <o:lock v:ext="edit" aspectratio="t"/>
       </v:shapetype>
-      <v:shape id="_x0000_i1068" type="#_x0000_t75" style="width:11.25pt;height:11.25pt" o:bullet="t">
+      <v:shape id="_x0000_i1036" type="#_x0000_t75" style="width:11.25pt;height:11.25pt" o:bullet="t">
         <v:imagedata r:id="rId1" o:title="mso77AB"/>
       </v:shape>
     </w:pict>
@@ -8325,6 +10343,119 @@
     </w:lvl>
   </w:abstractNum>
   <w:abstractNum w:abstractNumId="1">
+    <w:nsid w:val="02812C4D"/>
+    <w:multiLevelType w:val="hybridMultilevel"/>
+    <w:tmpl w:val="8E9EA43E"/>
+    <w:lvl w:ilvl="0" w:tplc="0409000D">
+      <w:start w:val="1"/>
+      <w:numFmt w:val="bullet"/>
+      <w:lvlText w:val=""/>
+      <w:lvlJc w:val="left"/>
+      <w:pPr>
+        <w:ind w:left="1080" w:hanging="360"/>
+      </w:pPr>
+      <w:rPr>
+        <w:rFonts w:ascii="Wingdings" w:hAnsi="Wingdings" w:hint="default"/>
+      </w:rPr>
+    </w:lvl>
+    <w:lvl w:ilvl="1" w:tplc="04090003" w:tentative="1">
+      <w:start w:val="1"/>
+      <w:numFmt w:val="bullet"/>
+      <w:lvlText w:val="o"/>
+      <w:lvlJc w:val="left"/>
+      <w:pPr>
+        <w:ind w:left="1800" w:hanging="360"/>
+      </w:pPr>
+      <w:rPr>
+        <w:rFonts w:ascii="Courier New" w:hAnsi="Courier New" w:cs="Courier New" w:hint="default"/>
+      </w:rPr>
+    </w:lvl>
+    <w:lvl w:ilvl="2" w:tplc="04090005" w:tentative="1">
+      <w:start w:val="1"/>
+      <w:numFmt w:val="bullet"/>
+      <w:lvlText w:val=""/>
+      <w:lvlJc w:val="left"/>
+      <w:pPr>
+        <w:ind w:left="2520" w:hanging="360"/>
+      </w:pPr>
+      <w:rPr>
+        <w:rFonts w:ascii="Wingdings" w:hAnsi="Wingdings" w:hint="default"/>
+      </w:rPr>
+    </w:lvl>
+    <w:lvl w:ilvl="3" w:tplc="04090001" w:tentative="1">
+      <w:start w:val="1"/>
+      <w:numFmt w:val="bullet"/>
+      <w:lvlText w:val=""/>
+      <w:lvlJc w:val="left"/>
+      <w:pPr>
+        <w:ind w:left="3240" w:hanging="360"/>
+      </w:pPr>
+      <w:rPr>
+        <w:rFonts w:ascii="Symbol" w:hAnsi="Symbol" w:hint="default"/>
+      </w:rPr>
+    </w:lvl>
+    <w:lvl w:ilvl="4" w:tplc="04090003" w:tentative="1">
+      <w:start w:val="1"/>
+      <w:numFmt w:val="bullet"/>
+      <w:lvlText w:val="o"/>
+      <w:lvlJc w:val="left"/>
+      <w:pPr>
+        <w:ind w:left="3960" w:hanging="360"/>
+      </w:pPr>
+      <w:rPr>
+        <w:rFonts w:ascii="Courier New" w:hAnsi="Courier New" w:cs="Courier New" w:hint="default"/>
+      </w:rPr>
+    </w:lvl>
+    <w:lvl w:ilvl="5" w:tplc="04090005" w:tentative="1">
+      <w:start w:val="1"/>
+      <w:numFmt w:val="bullet"/>
+      <w:lvlText w:val=""/>
+      <w:lvlJc w:val="left"/>
+      <w:pPr>
+        <w:ind w:left="4680" w:hanging="360"/>
+      </w:pPr>
+      <w:rPr>
+        <w:rFonts w:ascii="Wingdings" w:hAnsi="Wingdings" w:hint="default"/>
+      </w:rPr>
+    </w:lvl>
+    <w:lvl w:ilvl="6" w:tplc="04090001" w:tentative="1">
+      <w:start w:val="1"/>
+      <w:numFmt w:val="bullet"/>
+      <w:lvlText w:val=""/>
+      <w:lvlJc w:val="left"/>
+      <w:pPr>
+        <w:ind w:left="5400" w:hanging="360"/>
+      </w:pPr>
+      <w:rPr>
+        <w:rFonts w:ascii="Symbol" w:hAnsi="Symbol" w:hint="default"/>
+      </w:rPr>
+    </w:lvl>
+    <w:lvl w:ilvl="7" w:tplc="04090003" w:tentative="1">
+      <w:start w:val="1"/>
+      <w:numFmt w:val="bullet"/>
+      <w:lvlText w:val="o"/>
+      <w:lvlJc w:val="left"/>
+      <w:pPr>
+        <w:ind w:left="6120" w:hanging="360"/>
+      </w:pPr>
+      <w:rPr>
+        <w:rFonts w:ascii="Courier New" w:hAnsi="Courier New" w:cs="Courier New" w:hint="default"/>
+      </w:rPr>
+    </w:lvl>
+    <w:lvl w:ilvl="8" w:tplc="04090005" w:tentative="1">
+      <w:start w:val="1"/>
+      <w:numFmt w:val="bullet"/>
+      <w:lvlText w:val=""/>
+      <w:lvlJc w:val="left"/>
+      <w:pPr>
+        <w:ind w:left="6840" w:hanging="360"/>
+      </w:pPr>
+      <w:rPr>
+        <w:rFonts w:ascii="Wingdings" w:hAnsi="Wingdings" w:hint="default"/>
+      </w:rPr>
+    </w:lvl>
+  </w:abstractNum>
+  <w:abstractNum w:abstractNumId="2">
     <w:nsid w:val="0C5B3B4D"/>
     <w:multiLevelType w:val="hybridMultilevel"/>
     <w:tmpl w:val="55DE7C58"/>
@@ -8437,7 +10568,7 @@
       </w:rPr>
     </w:lvl>
   </w:abstractNum>
-  <w:abstractNum w:abstractNumId="2">
+  <w:abstractNum w:abstractNumId="3">
     <w:nsid w:val="1214385C"/>
     <w:multiLevelType w:val="hybridMultilevel"/>
     <w:tmpl w:val="BC720B8A"/>
@@ -8550,7 +10681,7 @@
       </w:rPr>
     </w:lvl>
   </w:abstractNum>
-  <w:abstractNum w:abstractNumId="3">
+  <w:abstractNum w:abstractNumId="4">
     <w:nsid w:val="147B6E76"/>
     <w:multiLevelType w:val="hybridMultilevel"/>
     <w:tmpl w:val="EC285CFA"/>
@@ -8664,7 +10795,7 @@
       </w:rPr>
     </w:lvl>
   </w:abstractNum>
-  <w:abstractNum w:abstractNumId="4">
+  <w:abstractNum w:abstractNumId="5">
     <w:nsid w:val="187910EB"/>
     <w:multiLevelType w:val="hybridMultilevel"/>
     <w:tmpl w:val="85849F54"/>
@@ -8777,7 +10908,7 @@
       </w:rPr>
     </w:lvl>
   </w:abstractNum>
-  <w:abstractNum w:abstractNumId="5">
+  <w:abstractNum w:abstractNumId="6">
     <w:nsid w:val="1B471EC3"/>
     <w:multiLevelType w:val="hybridMultilevel"/>
     <w:tmpl w:val="BE24F024"/>
@@ -8890,7 +11021,7 @@
       </w:rPr>
     </w:lvl>
   </w:abstractNum>
-  <w:abstractNum w:abstractNumId="6">
+  <w:abstractNum w:abstractNumId="7">
     <w:nsid w:val="1C0B78AD"/>
     <w:multiLevelType w:val="hybridMultilevel"/>
     <w:tmpl w:val="8D7A0A12"/>
@@ -9004,7 +11135,7 @@
       </w:rPr>
     </w:lvl>
   </w:abstractNum>
-  <w:abstractNum w:abstractNumId="7">
+  <w:abstractNum w:abstractNumId="8">
     <w:nsid w:val="1D5214C0"/>
     <w:multiLevelType w:val="hybridMultilevel"/>
     <w:tmpl w:val="2500E47A"/>
@@ -9118,7 +11249,7 @@
       </w:rPr>
     </w:lvl>
   </w:abstractNum>
-  <w:abstractNum w:abstractNumId="8">
+  <w:abstractNum w:abstractNumId="9">
     <w:nsid w:val="1DBB46E4"/>
     <w:multiLevelType w:val="hybridMultilevel"/>
     <w:tmpl w:val="96AA7FBC"/>
@@ -9231,7 +11362,7 @@
       </w:rPr>
     </w:lvl>
   </w:abstractNum>
-  <w:abstractNum w:abstractNumId="9">
+  <w:abstractNum w:abstractNumId="10">
     <w:nsid w:val="20370EC4"/>
     <w:multiLevelType w:val="hybridMultilevel"/>
     <w:tmpl w:val="6826DB1E"/>
@@ -9344,7 +11475,7 @@
       </w:rPr>
     </w:lvl>
   </w:abstractNum>
-  <w:abstractNum w:abstractNumId="10">
+  <w:abstractNum w:abstractNumId="11">
     <w:nsid w:val="24C41A8A"/>
     <w:multiLevelType w:val="hybridMultilevel"/>
     <w:tmpl w:val="6FFEE608"/>
@@ -9457,7 +11588,7 @@
       </w:rPr>
     </w:lvl>
   </w:abstractNum>
-  <w:abstractNum w:abstractNumId="11">
+  <w:abstractNum w:abstractNumId="12">
     <w:nsid w:val="2BC8642C"/>
     <w:multiLevelType w:val="hybridMultilevel"/>
     <w:tmpl w:val="54E8A404"/>
@@ -9570,7 +11701,7 @@
       </w:rPr>
     </w:lvl>
   </w:abstractNum>
-  <w:abstractNum w:abstractNumId="12">
+  <w:abstractNum w:abstractNumId="13">
     <w:nsid w:val="379505E6"/>
     <w:multiLevelType w:val="hybridMultilevel"/>
     <w:tmpl w:val="EFD0BDBA"/>
@@ -9684,7 +11815,7 @@
       </w:rPr>
     </w:lvl>
   </w:abstractNum>
-  <w:abstractNum w:abstractNumId="13">
+  <w:abstractNum w:abstractNumId="14">
     <w:nsid w:val="388E6738"/>
     <w:multiLevelType w:val="hybridMultilevel"/>
     <w:tmpl w:val="1E94605E"/>
@@ -9797,7 +11928,7 @@
       </w:rPr>
     </w:lvl>
   </w:abstractNum>
-  <w:abstractNum w:abstractNumId="14">
+  <w:abstractNum w:abstractNumId="15">
     <w:nsid w:val="3A5B0699"/>
     <w:multiLevelType w:val="hybridMultilevel"/>
     <w:tmpl w:val="74D0D502"/>
@@ -9910,7 +12041,7 @@
       </w:rPr>
     </w:lvl>
   </w:abstractNum>
-  <w:abstractNum w:abstractNumId="15">
+  <w:abstractNum w:abstractNumId="16">
     <w:nsid w:val="4109309C"/>
     <w:multiLevelType w:val="hybridMultilevel"/>
     <w:tmpl w:val="06DED4BE"/>
@@ -10023,7 +12154,7 @@
       </w:rPr>
     </w:lvl>
   </w:abstractNum>
-  <w:abstractNum w:abstractNumId="16">
+  <w:abstractNum w:abstractNumId="17">
     <w:nsid w:val="413127EC"/>
     <w:multiLevelType w:val="hybridMultilevel"/>
     <w:tmpl w:val="719CED56"/>
@@ -10136,7 +12267,7 @@
       </w:rPr>
     </w:lvl>
   </w:abstractNum>
-  <w:abstractNum w:abstractNumId="17">
+  <w:abstractNum w:abstractNumId="18">
     <w:nsid w:val="44B22528"/>
     <w:multiLevelType w:val="hybridMultilevel"/>
     <w:tmpl w:val="5E28950C"/>
@@ -10249,7 +12380,7 @@
       </w:rPr>
     </w:lvl>
   </w:abstractNum>
-  <w:abstractNum w:abstractNumId="18">
+  <w:abstractNum w:abstractNumId="19">
     <w:nsid w:val="45EF1B28"/>
     <w:multiLevelType w:val="hybridMultilevel"/>
     <w:tmpl w:val="0FF20C76"/>
@@ -10362,7 +12493,7 @@
       </w:rPr>
     </w:lvl>
   </w:abstractNum>
-  <w:abstractNum w:abstractNumId="19">
+  <w:abstractNum w:abstractNumId="20">
     <w:nsid w:val="476C3FC2"/>
     <w:multiLevelType w:val="hybridMultilevel"/>
     <w:tmpl w:val="70A878C8"/>
@@ -10476,7 +12607,7 @@
       </w:rPr>
     </w:lvl>
   </w:abstractNum>
-  <w:abstractNum w:abstractNumId="20">
+  <w:abstractNum w:abstractNumId="21">
     <w:nsid w:val="4DED3F18"/>
     <w:multiLevelType w:val="hybridMultilevel"/>
     <w:tmpl w:val="70FA9082"/>
@@ -10589,7 +12720,7 @@
       </w:rPr>
     </w:lvl>
   </w:abstractNum>
-  <w:abstractNum w:abstractNumId="21">
+  <w:abstractNum w:abstractNumId="22">
     <w:nsid w:val="50F9251E"/>
     <w:multiLevelType w:val="hybridMultilevel"/>
     <w:tmpl w:val="52A285D0"/>
@@ -10703,7 +12834,7 @@
       </w:rPr>
     </w:lvl>
   </w:abstractNum>
-  <w:abstractNum w:abstractNumId="22">
+  <w:abstractNum w:abstractNumId="23">
     <w:nsid w:val="5AE2523F"/>
     <w:multiLevelType w:val="hybridMultilevel"/>
     <w:tmpl w:val="0B46FBD6"/>
@@ -10816,7 +12947,7 @@
       </w:rPr>
     </w:lvl>
   </w:abstractNum>
-  <w:abstractNum w:abstractNumId="23">
+  <w:abstractNum w:abstractNumId="24">
     <w:nsid w:val="67B308DE"/>
     <w:multiLevelType w:val="hybridMultilevel"/>
     <w:tmpl w:val="DD4438B2"/>
@@ -10929,7 +13060,7 @@
       </w:rPr>
     </w:lvl>
   </w:abstractNum>
-  <w:abstractNum w:abstractNumId="24">
+  <w:abstractNum w:abstractNumId="25">
     <w:nsid w:val="68BF3C75"/>
     <w:multiLevelType w:val="hybridMultilevel"/>
     <w:tmpl w:val="433CB354"/>
@@ -11042,7 +13173,7 @@
       </w:rPr>
     </w:lvl>
   </w:abstractNum>
-  <w:abstractNum w:abstractNumId="25">
+  <w:abstractNum w:abstractNumId="26">
     <w:nsid w:val="6F420B0F"/>
     <w:multiLevelType w:val="hybridMultilevel"/>
     <w:tmpl w:val="C0F89E28"/>
@@ -11155,7 +13286,7 @@
       </w:rPr>
     </w:lvl>
   </w:abstractNum>
-  <w:abstractNum w:abstractNumId="26">
+  <w:abstractNum w:abstractNumId="27">
     <w:nsid w:val="703A2C03"/>
     <w:multiLevelType w:val="hybridMultilevel"/>
     <w:tmpl w:val="3272A830"/>
@@ -11268,7 +13399,7 @@
       </w:rPr>
     </w:lvl>
   </w:abstractNum>
-  <w:abstractNum w:abstractNumId="27">
+  <w:abstractNum w:abstractNumId="28">
     <w:nsid w:val="73CE67DB"/>
     <w:multiLevelType w:val="hybridMultilevel"/>
     <w:tmpl w:val="E1F64CBE"/>
@@ -11381,7 +13512,7 @@
       </w:rPr>
     </w:lvl>
   </w:abstractNum>
-  <w:abstractNum w:abstractNumId="28">
+  <w:abstractNum w:abstractNumId="29">
     <w:nsid w:val="77C4673C"/>
     <w:multiLevelType w:val="hybridMultilevel"/>
     <w:tmpl w:val="02AA9FE8"/>
@@ -11494,7 +13625,7 @@
       </w:rPr>
     </w:lvl>
   </w:abstractNum>
-  <w:abstractNum w:abstractNumId="29">
+  <w:abstractNum w:abstractNumId="30">
     <w:nsid w:val="79741CCC"/>
     <w:multiLevelType w:val="hybridMultilevel"/>
     <w:tmpl w:val="FB383FC2"/>
@@ -11607,10 +13738,10 @@
       </w:rPr>
     </w:lvl>
   </w:abstractNum>
-  <w:abstractNum w:abstractNumId="30">
+  <w:abstractNum w:abstractNumId="31">
     <w:nsid w:val="7B635C82"/>
     <w:multiLevelType w:val="hybridMultilevel"/>
-    <w:tmpl w:val="14B25D62"/>
+    <w:tmpl w:val="4A0AF49E"/>
     <w:lvl w:ilvl="0" w:tplc="0409000B">
       <w:start w:val="1"/>
       <w:numFmt w:val="bullet"/>
@@ -11697,97 +13828,100 @@
     </w:lvl>
   </w:abstractNum>
   <w:num w:numId="1">
-    <w:abstractNumId w:val="18"/>
+    <w:abstractNumId w:val="19"/>
   </w:num>
   <w:num w:numId="2">
+    <w:abstractNumId w:val="7"/>
+  </w:num>
+  <w:num w:numId="3">
+    <w:abstractNumId w:val="22"/>
+  </w:num>
+  <w:num w:numId="4">
+    <w:abstractNumId w:val="20"/>
+  </w:num>
+  <w:num w:numId="5">
+    <w:abstractNumId w:val="4"/>
+  </w:num>
+  <w:num w:numId="6">
+    <w:abstractNumId w:val="13"/>
+  </w:num>
+  <w:num w:numId="7">
+    <w:abstractNumId w:val="29"/>
+  </w:num>
+  <w:num w:numId="8">
+    <w:abstractNumId w:val="5"/>
+  </w:num>
+  <w:num w:numId="9">
+    <w:abstractNumId w:val="28"/>
+  </w:num>
+  <w:num w:numId="10">
+    <w:abstractNumId w:val="10"/>
+  </w:num>
+  <w:num w:numId="11">
+    <w:abstractNumId w:val="8"/>
+  </w:num>
+  <w:num w:numId="12">
+    <w:abstractNumId w:val="11"/>
+  </w:num>
+  <w:num w:numId="13">
+    <w:abstractNumId w:val="12"/>
+  </w:num>
+  <w:num w:numId="14">
+    <w:abstractNumId w:val="9"/>
+  </w:num>
+  <w:num w:numId="15">
+    <w:abstractNumId w:val="16"/>
+  </w:num>
+  <w:num w:numId="16">
+    <w:abstractNumId w:val="25"/>
+  </w:num>
+  <w:num w:numId="17">
+    <w:abstractNumId w:val="17"/>
+  </w:num>
+  <w:num w:numId="18">
+    <w:abstractNumId w:val="23"/>
+  </w:num>
+  <w:num w:numId="19">
+    <w:abstractNumId w:val="24"/>
+  </w:num>
+  <w:num w:numId="20">
+    <w:abstractNumId w:val="21"/>
+  </w:num>
+  <w:num w:numId="21">
+    <w:abstractNumId w:val="3"/>
+  </w:num>
+  <w:num w:numId="22">
     <w:abstractNumId w:val="6"/>
   </w:num>
-  <w:num w:numId="3">
-    <w:abstractNumId w:val="21"/>
+  <w:num w:numId="23">
+    <w:abstractNumId w:val="26"/>
   </w:num>
-  <w:num w:numId="4">
-    <w:abstractNumId w:val="19"/>
-  </w:num>
-  <w:num w:numId="5">
-    <w:abstractNumId w:val="3"/>
-  </w:num>
-  <w:num w:numId="6">
-    <w:abstractNumId w:val="12"/>
-  </w:num>
-  <w:num w:numId="7">
-    <w:abstractNumId w:val="28"/>
-  </w:num>
-  <w:num w:numId="8">
-    <w:abstractNumId w:val="4"/>
-  </w:num>
-  <w:num w:numId="9">
-    <w:abstractNumId w:val="27"/>
-  </w:num>
-  <w:num w:numId="10">
-    <w:abstractNumId w:val="9"/>
-  </w:num>
-  <w:num w:numId="11">
-    <w:abstractNumId w:val="7"/>
-  </w:num>
-  <w:num w:numId="12">
-    <w:abstractNumId w:val="10"/>
-  </w:num>
-  <w:num w:numId="13">
-    <w:abstractNumId w:val="11"/>
-  </w:num>
-  <w:num w:numId="14">
-    <w:abstractNumId w:val="8"/>
-  </w:num>
-  <w:num w:numId="15">
-    <w:abstractNumId w:val="15"/>
-  </w:num>
-  <w:num w:numId="16">
-    <w:abstractNumId w:val="24"/>
-  </w:num>
-  <w:num w:numId="17">
-    <w:abstractNumId w:val="16"/>
-  </w:num>
-  <w:num w:numId="18">
-    <w:abstractNumId w:val="22"/>
-  </w:num>
-  <w:num w:numId="19">
-    <w:abstractNumId w:val="23"/>
-  </w:num>
-  <w:num w:numId="20">
-    <w:abstractNumId w:val="20"/>
-  </w:num>
-  <w:num w:numId="21">
+  <w:num w:numId="24">
     <w:abstractNumId w:val="2"/>
   </w:num>
-  <w:num w:numId="22">
-    <w:abstractNumId w:val="5"/>
-  </w:num>
-  <w:num w:numId="23">
-    <w:abstractNumId w:val="25"/>
-  </w:num>
-  <w:num w:numId="24">
-    <w:abstractNumId w:val="1"/>
-  </w:num>
   <w:num w:numId="25">
-    <w:abstractNumId w:val="26"/>
+    <w:abstractNumId w:val="27"/>
   </w:num>
   <w:num w:numId="26">
     <w:abstractNumId w:val="0"/>
   </w:num>
   <w:num w:numId="27">
+    <w:abstractNumId w:val="31"/>
+  </w:num>
+  <w:num w:numId="28">
+    <w:abstractNumId w:val="14"/>
+  </w:num>
+  <w:num w:numId="29">
+    <w:abstractNumId w:val="15"/>
+  </w:num>
+  <w:num w:numId="30">
+    <w:abstractNumId w:val="18"/>
+  </w:num>
+  <w:num w:numId="31">
     <w:abstractNumId w:val="30"/>
   </w:num>
-  <w:num w:numId="28">
-    <w:abstractNumId w:val="13"/>
-  </w:num>
-  <w:num w:numId="29">
-    <w:abstractNumId w:val="14"/>
-  </w:num>
-  <w:num w:numId="30">
-    <w:abstractNumId w:val="17"/>
-  </w:num>
-  <w:num w:numId="31">
-    <w:abstractNumId w:val="29"/>
+  <w:num w:numId="32">
+    <w:abstractNumId w:val="1"/>
   </w:num>
 </w:numbering>
 </file>
@@ -12803,7 +14937,7 @@
 </file>
 
 <file path=customXml/itemProps1.xml><?xml version="1.0" encoding="utf-8"?>
-<ds:datastoreItem xmlns:ds="http://schemas.openxmlformats.org/officeDocument/2006/customXml" ds:itemID="{5BFA048A-163E-40A4-8827-19BF1D9578CA}">
+<ds:datastoreItem xmlns:ds="http://schemas.openxmlformats.org/officeDocument/2006/customXml" ds:itemID="{99BE816C-15AA-45BD-98E2-402E07355B58}">
   <ds:schemaRefs>
     <ds:schemaRef ds:uri="http://schemas.openxmlformats.org/officeDocument/2006/bibliography"/>
   </ds:schemaRefs>

</xml_diff>

<commit_message>
Báo cáo Lập Trình Nhúng
</commit_message>
<xml_diff>
--- a/BaocaoLTN.docx
+++ b/BaocaoLTN.docx
@@ -6290,8 +6290,6 @@
         <w:lastRenderedPageBreak/>
         <w:t>BÀI 9</w:t>
       </w:r>
-      <w:bookmarkStart w:id="0" w:name="_GoBack"/>
-      <w:bookmarkEnd w:id="0"/>
       <w:r>
         <w:t>: HIỂN THỊ SỐ TỪ 0 ĐẾN 99 TRÊN MÀN HÌNH LED 7 ĐOẠN</w:t>
       </w:r>
@@ -7393,21 +7391,27 @@
     <w:p>
       <w:pPr>
         <w:pStyle w:val="Heading2"/>
-      </w:pPr>
-      <w:r>
-        <w:lastRenderedPageBreak/>
-        <w:t>Sơ đồ mạch qua Proteus</w:t>
-      </w:r>
-    </w:p>
-    <w:p>
+        <w:rPr>
+          <w:lang w:val="fr-FR"/>
+        </w:rPr>
+      </w:pPr>
       <w:r>
         <w:rPr>
           <w:noProof/>
         </w:rPr>
+        <w:lastRenderedPageBreak/>
         <w:drawing>
-          <wp:inline distT="0" distB="0" distL="0" distR="0">
-            <wp:extent cx="5798820" cy="4815840"/>
-            <wp:effectExtent l="0" t="0" r="0" b="3810"/>
+          <wp:anchor distT="0" distB="0" distL="114300" distR="114300" simplePos="0" relativeHeight="251685888" behindDoc="0" locked="0" layoutInCell="1" allowOverlap="1" wp14:anchorId="12E428DE" wp14:editId="56007A5B">
+            <wp:simplePos x="0" y="0"/>
+            <wp:positionH relativeFrom="column">
+              <wp:posOffset>618066</wp:posOffset>
+            </wp:positionH>
+            <wp:positionV relativeFrom="paragraph">
+              <wp:posOffset>287443</wp:posOffset>
+            </wp:positionV>
+            <wp:extent cx="4274820" cy="3437255"/>
+            <wp:effectExtent l="0" t="0" r="0" b="0"/>
+            <wp:wrapTopAndBottom/>
             <wp:docPr id="20" name="Picture 20"/>
             <wp:cNvGraphicFramePr>
               <a:graphicFrameLocks xmlns:a="http://schemas.openxmlformats.org/drawingml/2006/main" noChangeAspect="1"/>
@@ -7434,7 +7438,7 @@
                   <pic:spPr>
                     <a:xfrm>
                       <a:off x="0" y="0"/>
-                      <a:ext cx="5799326" cy="4816260"/>
+                      <a:ext cx="4274820" cy="3437255"/>
                     </a:xfrm>
                     <a:prstGeom prst="rect">
                       <a:avLst/>
@@ -7443,11 +7447,36 @@
                 </pic:pic>
               </a:graphicData>
             </a:graphic>
-          </wp:inline>
+            <wp14:sizeRelH relativeFrom="page">
+              <wp14:pctWidth>0</wp14:pctWidth>
+            </wp14:sizeRelH>
+            <wp14:sizeRelV relativeFrom="page">
+              <wp14:pctHeight>0</wp14:pctHeight>
+            </wp14:sizeRelV>
+          </wp:anchor>
         </w:drawing>
       </w:r>
-    </w:p>
-    <w:p/>
+      <w:r>
+        <w:rPr>
+          <w:lang w:val="fr-FR"/>
+        </w:rPr>
+        <w:t>Sơ đồ mạch qua Proteus</w:t>
+      </w:r>
+    </w:p>
+    <w:p>
+      <w:pPr>
+        <w:rPr>
+          <w:lang w:val="fr-FR"/>
+        </w:rPr>
+      </w:pPr>
+    </w:p>
+    <w:p>
+      <w:pPr>
+        <w:rPr>
+          <w:lang w:val="fr-FR"/>
+        </w:rPr>
+      </w:pPr>
+    </w:p>
     <w:p>
       <w:pPr>
         <w:pStyle w:val="Heading2"/>
@@ -7864,7 +7893,7 @@
         </w:rPr>
         <w:drawing>
           <wp:inline distT="0" distB="0" distL="0" distR="0">
-            <wp:extent cx="5943600" cy="5181600"/>
+            <wp:extent cx="3488267" cy="2861310"/>
             <wp:effectExtent l="0" t="0" r="0" b="0"/>
             <wp:docPr id="22" name="Picture 22"/>
             <wp:cNvGraphicFramePr>
@@ -7892,7 +7921,7 @@
                   <pic:spPr>
                     <a:xfrm>
                       <a:off x="0" y="0"/>
-                      <a:ext cx="5943600" cy="5181600"/>
+                      <a:ext cx="3498011" cy="2869302"/>
                     </a:xfrm>
                     <a:prstGeom prst="rect">
                       <a:avLst/>
@@ -7981,7 +8010,6 @@
         <w:pStyle w:val="Heading2"/>
       </w:pPr>
       <w:r>
-        <w:lastRenderedPageBreak/>
         <w:t>Code chuẩn bị</w:t>
       </w:r>
     </w:p>
@@ -7992,7 +8020,7 @@
         <w:tblLook w:val="04A0" w:firstRow="1" w:lastRow="0" w:firstColumn="1" w:lastColumn="0" w:noHBand="0" w:noVBand="1"/>
       </w:tblPr>
       <w:tblGrid>
-        <w:gridCol w:w="9350"/>
+        <w:gridCol w:w="7933"/>
       </w:tblGrid>
       <w:tr>
         <w:trPr>
@@ -8000,7 +8028,7 @@
         </w:trPr>
         <w:tc>
           <w:tcPr>
-            <w:tcW w:w="9350" w:type="dxa"/>
+            <w:tcW w:w="7933" w:type="dxa"/>
           </w:tcPr>
           <w:p>
             <w:pPr>
@@ -8113,6 +8141,7 @@
               <w:pStyle w:val="Code"/>
             </w:pPr>
             <w:r>
+              <w:lastRenderedPageBreak/>
               <w:tab/>
               <w:t>}</w:t>
             </w:r>
@@ -8231,19 +8260,22 @@
         <w:pStyle w:val="Heading2"/>
       </w:pPr>
       <w:r>
-        <w:lastRenderedPageBreak/>
-        <w:t>Sơ đồ mạch trong Protues</w:t>
-      </w:r>
-    </w:p>
-    <w:p>
-      <w:r>
         <w:rPr>
           <w:noProof/>
         </w:rPr>
+        <w:lastRenderedPageBreak/>
         <w:drawing>
-          <wp:inline distT="0" distB="0" distL="0" distR="0" wp14:anchorId="7C31F7F7" wp14:editId="15315F63">
-            <wp:extent cx="5943600" cy="3975735"/>
-            <wp:effectExtent l="0" t="0" r="0" b="5715"/>
+          <wp:anchor distT="0" distB="0" distL="114300" distR="114300" simplePos="0" relativeHeight="251686912" behindDoc="0" locked="0" layoutInCell="1" allowOverlap="1" wp14:anchorId="7F0A36F9" wp14:editId="45EBE093">
+            <wp:simplePos x="0" y="0"/>
+            <wp:positionH relativeFrom="column">
+              <wp:posOffset>626533</wp:posOffset>
+            </wp:positionH>
+            <wp:positionV relativeFrom="paragraph">
+              <wp:posOffset>253577</wp:posOffset>
+            </wp:positionV>
+            <wp:extent cx="4207510" cy="3022600"/>
+            <wp:effectExtent l="0" t="0" r="2540" b="6350"/>
+            <wp:wrapTopAndBottom/>
             <wp:docPr id="24" name="Picture 24"/>
             <wp:cNvGraphicFramePr>
               <a:graphicFrameLocks xmlns:a="http://schemas.openxmlformats.org/drawingml/2006/main" noChangeAspect="1"/>
@@ -8256,7 +8288,13 @@
                     <pic:cNvPicPr/>
                   </pic:nvPicPr>
                   <pic:blipFill>
-                    <a:blip r:embed="rId22"/>
+                    <a:blip r:embed="rId22" cstate="print">
+                      <a:extLst>
+                        <a:ext uri="{28A0092B-C50C-407E-A947-70E740481C1C}">
+                          <a14:useLocalDpi xmlns:a14="http://schemas.microsoft.com/office/drawing/2010/main" val="0"/>
+                        </a:ext>
+                      </a:extLst>
+                    </a:blip>
                     <a:stretch>
                       <a:fillRect/>
                     </a:stretch>
@@ -8264,7 +8302,7 @@
                   <pic:spPr>
                     <a:xfrm>
                       <a:off x="0" y="0"/>
-                      <a:ext cx="5943600" cy="3975735"/>
+                      <a:ext cx="4207510" cy="3022600"/>
                     </a:xfrm>
                     <a:prstGeom prst="rect">
                       <a:avLst/>
@@ -8273,10 +8311,22 @@
                 </pic:pic>
               </a:graphicData>
             </a:graphic>
-          </wp:inline>
+            <wp14:sizeRelH relativeFrom="page">
+              <wp14:pctWidth>0</wp14:pctWidth>
+            </wp14:sizeRelH>
+            <wp14:sizeRelV relativeFrom="page">
+              <wp14:pctHeight>0</wp14:pctHeight>
+            </wp14:sizeRelV>
+          </wp:anchor>
         </w:drawing>
       </w:r>
-    </w:p>
+      <w:r>
+        <w:t>Sơ đồ mạch trong Protues</w:t>
+      </w:r>
+      <w:bookmarkStart w:id="0" w:name="_GoBack"/>
+      <w:bookmarkEnd w:id="0"/>
+    </w:p>
+    <w:p/>
     <w:p/>
     <w:p/>
     <w:p>
@@ -10224,7 +10274,7 @@
         <v:path o:extrusionok="f" gradientshapeok="t" o:connecttype="rect"/>
         <o:lock v:ext="edit" aspectratio="t"/>
       </v:shapetype>
-      <v:shape id="_x0000_i1036" type="#_x0000_t75" style="width:11.25pt;height:11.25pt" o:bullet="t">
+      <v:shape id="_x0000_i1045" type="#_x0000_t75" style="width:11.25pt;height:11.25pt" o:bullet="t">
         <v:imagedata r:id="rId1" o:title="mso77AB"/>
       </v:shape>
     </w:pict>
@@ -14937,7 +14987,7 @@
 </file>
 
 <file path=customXml/itemProps1.xml><?xml version="1.0" encoding="utf-8"?>
-<ds:datastoreItem xmlns:ds="http://schemas.openxmlformats.org/officeDocument/2006/customXml" ds:itemID="{99BE816C-15AA-45BD-98E2-402E07355B58}">
+<ds:datastoreItem xmlns:ds="http://schemas.openxmlformats.org/officeDocument/2006/customXml" ds:itemID="{D0C300BD-F7EB-4E64-99FF-BBD1C4F8073A}">
   <ds:schemaRefs>
     <ds:schemaRef ds:uri="http://schemas.openxmlformats.org/officeDocument/2006/bibliography"/>
   </ds:schemaRefs>

</xml_diff>